<commit_message>
add community call link
</commit_message>
<xml_diff>
--- a/public/docs/DataPLANT_2026CommunityCall_ApplicationForm.docx
+++ b/public/docs/DataPLANT_2026CommunityCall_ApplicationForm.docx
@@ -52,7 +52,7 @@
                     <pic:cNvPicPr preferRelativeResize="0"/>
                   </pic:nvPicPr>
                   <pic:blipFill>
-                    <a:blip r:embed="rId8">
+                    <a:blip r:embed="rId10">
                       <a:alphaModFix amt="50000"/>
                     </a:blip>
                     <a:srcRect/>
@@ -3578,19 +3578,7 @@
                 <w:lang w:val="en-GB" w:eastAsia="ja-JP"/>
                 <w14:ligatures w14:val="none"/>
               </w:rPr>
-              <w:t xml:space="preserve">(Max. </w:t>
-            </w:r>
-            <w:r>
-              <w:rPr>
-                <w:rFonts w:ascii="Arial" w:eastAsia="Arial" w:hAnsi="Arial" w:cs="Arial"/>
-                <w:b/>
-                <w:i/>
-                <w:kern w:val="0"/>
-                <w:lang w:val="en-GB" w:eastAsia="ja-JP"/>
-                <w14:ligatures w14:val="none"/>
-              </w:rPr>
-              <w:lastRenderedPageBreak/>
-              <w:t>250 words)</w:t>
+              <w:t>(Max. 250 words)</w:t>
             </w:r>
           </w:p>
         </w:tc>
@@ -4731,971 +4719,6 @@
         <w:rPr>
           <w:rFonts w:ascii="Arial" w:eastAsia="Arial" w:hAnsi="Arial" w:cs="Arial"/>
           <w:kern w:val="0"/>
-          <w:lang w:val="en-GB" w:eastAsia="ja-JP"/>
-          <w14:ligatures w14:val="none"/>
-        </w:rPr>
-      </w:pPr>
-      <w:r>
-        <w:rPr>
-          <w:rFonts w:ascii="Arial" w:eastAsia="Arial" w:hAnsi="Arial" w:cs="Arial"/>
-          <w:kern w:val="0"/>
-          <w:lang w:val="en-GB" w:eastAsia="ja-JP"/>
-          <w14:ligatures w14:val="none"/>
-        </w:rPr>
-        <w:br w:type="page"/>
-      </w:r>
-    </w:p>
-    <w:p>
-      <w:pPr>
-        <w:spacing w:before="240" w:after="240" w:line="276" w:lineRule="auto"/>
-        <w:rPr>
-          <w:rFonts w:ascii="Arial" w:eastAsia="Arial" w:hAnsi="Arial" w:cs="Arial"/>
-          <w:i/>
-          <w:kern w:val="0"/>
-          <w:lang w:val="en-GB" w:eastAsia="ja-JP"/>
-          <w14:ligatures w14:val="none"/>
-        </w:rPr>
-      </w:pPr>
-    </w:p>
-    <w:tbl>
-      <w:tblPr>
-        <w:tblW w:w="0" w:type="auto"/>
-        <w:tblLayout w:type="fixed"/>
-        <w:tblLook w:val="06A0" w:firstRow="1" w:lastRow="0" w:firstColumn="1" w:lastColumn="0" w:noHBand="1" w:noVBand="1"/>
-      </w:tblPr>
-      <w:tblGrid>
-        <w:gridCol w:w="1885"/>
-        <w:gridCol w:w="7045"/>
-      </w:tblGrid>
-      <w:tr>
-        <w:trPr>
-          <w:trHeight w:val="300"/>
-        </w:trPr>
-        <w:tc>
-          <w:tcPr>
-            <w:tcW w:w="8930" w:type="dxa"/>
-            <w:gridSpan w:val="2"/>
-            <w:tcBorders>
-              <w:top w:val="single" w:sz="8" w:space="0" w:color="000000"/>
-              <w:left w:val="single" w:sz="8" w:space="0" w:color="000000"/>
-              <w:bottom w:val="single" w:sz="8" w:space="0" w:color="000000"/>
-              <w:right w:val="single" w:sz="8" w:space="0" w:color="000000"/>
-            </w:tcBorders>
-            <w:shd w:val="clear" w:color="auto" w:fill="000000"/>
-            <w:tcMar>
-              <w:top w:w="100" w:type="dxa"/>
-              <w:left w:w="100" w:type="dxa"/>
-              <w:bottom w:w="100" w:type="dxa"/>
-              <w:right w:w="100" w:type="dxa"/>
-            </w:tcMar>
-          </w:tcPr>
-          <w:p>
-            <w:pPr>
-              <w:spacing w:after="0" w:line="276" w:lineRule="auto"/>
-              <w:rPr>
-                <w:rFonts w:ascii="Arial" w:eastAsia="Arial" w:hAnsi="Arial" w:cs="Arial"/>
-                <w:kern w:val="0"/>
-                <w:lang w:val="en-GB" w:eastAsia="ja-JP"/>
-                <w14:ligatures w14:val="none"/>
-              </w:rPr>
-            </w:pPr>
-            <w:r>
-              <w:rPr>
-                <w:rFonts w:ascii="Arial" w:eastAsia="Arial" w:hAnsi="Arial" w:cs="Arial"/>
-                <w:b/>
-                <w:bCs/>
-                <w:color w:val="FFFFFF"/>
-                <w:kern w:val="0"/>
-                <w:lang w:val="en-GB" w:eastAsia="ja-JP"/>
-                <w14:ligatures w14:val="none"/>
-              </w:rPr>
-              <w:t>Work Package 3</w:t>
-            </w:r>
-          </w:p>
-        </w:tc>
-      </w:tr>
-      <w:tr>
-        <w:trPr>
-          <w:trHeight w:val="300"/>
-        </w:trPr>
-        <w:tc>
-          <w:tcPr>
-            <w:tcW w:w="1885" w:type="dxa"/>
-            <w:tcBorders>
-              <w:top w:val="single" w:sz="8" w:space="0" w:color="000000"/>
-              <w:left w:val="single" w:sz="8" w:space="0" w:color="000000"/>
-              <w:bottom w:val="single" w:sz="8" w:space="0" w:color="000000"/>
-              <w:right w:val="single" w:sz="8" w:space="0" w:color="000000"/>
-            </w:tcBorders>
-            <w:tcMar>
-              <w:top w:w="100" w:type="dxa"/>
-              <w:left w:w="100" w:type="dxa"/>
-              <w:bottom w:w="100" w:type="dxa"/>
-              <w:right w:w="100" w:type="dxa"/>
-            </w:tcMar>
-          </w:tcPr>
-          <w:p>
-            <w:pPr>
-              <w:spacing w:after="0" w:line="276" w:lineRule="auto"/>
-              <w:rPr>
-                <w:rFonts w:ascii="Arial" w:eastAsia="Arial" w:hAnsi="Arial" w:cs="Arial"/>
-                <w:kern w:val="0"/>
-                <w:lang w:val="en-GB" w:eastAsia="ja-JP"/>
-                <w14:ligatures w14:val="none"/>
-              </w:rPr>
-            </w:pPr>
-            <w:r>
-              <w:rPr>
-                <w:rFonts w:ascii="Arial" w:eastAsia="Arial" w:hAnsi="Arial" w:cs="Arial"/>
-                <w:color w:val="35363F"/>
-                <w:kern w:val="0"/>
-                <w:sz w:val="20"/>
-                <w:szCs w:val="20"/>
-                <w:lang w:val="en-GB" w:eastAsia="ja-JP"/>
-                <w14:ligatures w14:val="none"/>
-              </w:rPr>
-              <w:t>Title</w:t>
-            </w:r>
-          </w:p>
-        </w:tc>
-        <w:tc>
-          <w:tcPr>
-            <w:tcW w:w="7045" w:type="dxa"/>
-            <w:tcBorders>
-              <w:top w:val="single" w:sz="8" w:space="0" w:color="000000"/>
-              <w:left w:val="single" w:sz="8" w:space="0" w:color="000000"/>
-              <w:bottom w:val="single" w:sz="8" w:space="0" w:color="000000"/>
-              <w:right w:val="single" w:sz="8" w:space="0" w:color="000000"/>
-            </w:tcBorders>
-            <w:tcMar>
-              <w:top w:w="100" w:type="dxa"/>
-              <w:left w:w="100" w:type="dxa"/>
-              <w:bottom w:w="100" w:type="dxa"/>
-              <w:right w:w="100" w:type="dxa"/>
-            </w:tcMar>
-          </w:tcPr>
-          <w:p>
-            <w:pPr>
-              <w:spacing w:after="0" w:line="276" w:lineRule="auto"/>
-              <w:rPr>
-                <w:rFonts w:ascii="Arial" w:eastAsia="Arial" w:hAnsi="Arial" w:cs="Arial"/>
-                <w:kern w:val="0"/>
-                <w:lang w:val="en-GB" w:eastAsia="ja-JP"/>
-                <w14:ligatures w14:val="none"/>
-              </w:rPr>
-            </w:pPr>
-          </w:p>
-        </w:tc>
-      </w:tr>
-      <w:tr>
-        <w:trPr>
-          <w:trHeight w:val="300"/>
-        </w:trPr>
-        <w:tc>
-          <w:tcPr>
-            <w:tcW w:w="1885" w:type="dxa"/>
-            <w:tcBorders>
-              <w:top w:val="single" w:sz="8" w:space="0" w:color="000000"/>
-              <w:left w:val="single" w:sz="8" w:space="0" w:color="000000"/>
-              <w:bottom w:val="single" w:sz="8" w:space="0" w:color="000000"/>
-              <w:right w:val="single" w:sz="8" w:space="0" w:color="000000"/>
-            </w:tcBorders>
-            <w:tcMar>
-              <w:top w:w="100" w:type="dxa"/>
-              <w:left w:w="100" w:type="dxa"/>
-              <w:bottom w:w="100" w:type="dxa"/>
-              <w:right w:w="100" w:type="dxa"/>
-            </w:tcMar>
-          </w:tcPr>
-          <w:p>
-            <w:pPr>
-              <w:spacing w:after="0" w:line="276" w:lineRule="auto"/>
-              <w:rPr>
-                <w:rFonts w:ascii="Arial" w:eastAsia="Arial" w:hAnsi="Arial" w:cs="Arial"/>
-                <w:kern w:val="0"/>
-                <w:lang w:val="en-GB" w:eastAsia="ja-JP"/>
-                <w14:ligatures w14:val="none"/>
-              </w:rPr>
-            </w:pPr>
-            <w:r>
-              <w:rPr>
-                <w:rFonts w:ascii="Arial" w:eastAsia="Arial" w:hAnsi="Arial" w:cs="Arial"/>
-                <w:color w:val="35363F"/>
-                <w:kern w:val="0"/>
-                <w:sz w:val="20"/>
-                <w:szCs w:val="20"/>
-                <w:lang w:val="en-GB" w:eastAsia="ja-JP"/>
-                <w14:ligatures w14:val="none"/>
-              </w:rPr>
-              <w:t>List of Tasks</w:t>
-            </w:r>
-          </w:p>
-        </w:tc>
-        <w:tc>
-          <w:tcPr>
-            <w:tcW w:w="7045" w:type="dxa"/>
-            <w:tcBorders>
-              <w:top w:val="single" w:sz="8" w:space="0" w:color="000000"/>
-              <w:left w:val="single" w:sz="8" w:space="0" w:color="000000"/>
-              <w:bottom w:val="single" w:sz="8" w:space="0" w:color="000000"/>
-              <w:right w:val="single" w:sz="8" w:space="0" w:color="000000"/>
-            </w:tcBorders>
-            <w:tcMar>
-              <w:top w:w="100" w:type="dxa"/>
-              <w:left w:w="100" w:type="dxa"/>
-              <w:bottom w:w="100" w:type="dxa"/>
-              <w:right w:w="100" w:type="dxa"/>
-            </w:tcMar>
-          </w:tcPr>
-          <w:p>
-            <w:pPr>
-              <w:numPr>
-                <w:ilvl w:val="0"/>
-                <w:numId w:val="1"/>
-              </w:numPr>
-              <w:spacing w:before="200" w:after="200" w:line="276" w:lineRule="auto"/>
-              <w:contextualSpacing/>
-              <w:rPr>
-                <w:rFonts w:ascii="Arial" w:eastAsia="Arial" w:hAnsi="Arial" w:cs="Arial"/>
-                <w:color w:val="35363F"/>
-                <w:kern w:val="0"/>
-                <w:sz w:val="20"/>
-                <w:szCs w:val="20"/>
-                <w:lang w:val="en-GB" w:eastAsia="ja-JP"/>
-                <w14:ligatures w14:val="none"/>
-              </w:rPr>
-            </w:pPr>
-            <w:r>
-              <w:rPr>
-                <w:rFonts w:ascii="Arial" w:eastAsia="Arial" w:hAnsi="Arial" w:cs="Arial"/>
-                <w:color w:val="35363F"/>
-                <w:kern w:val="0"/>
-                <w:sz w:val="20"/>
-                <w:szCs w:val="20"/>
-                <w:lang w:val="en-GB" w:eastAsia="ja-JP"/>
-                <w14:ligatures w14:val="none"/>
-              </w:rPr>
-              <w:t>Task 1</w:t>
-            </w:r>
-          </w:p>
-          <w:p>
-            <w:pPr>
-              <w:numPr>
-                <w:ilvl w:val="0"/>
-                <w:numId w:val="1"/>
-              </w:numPr>
-              <w:spacing w:before="200" w:after="200" w:line="276" w:lineRule="auto"/>
-              <w:contextualSpacing/>
-              <w:rPr>
-                <w:rFonts w:ascii="Arial" w:eastAsia="Arial" w:hAnsi="Arial" w:cs="Arial"/>
-                <w:color w:val="35363F"/>
-                <w:kern w:val="0"/>
-                <w:sz w:val="20"/>
-                <w:szCs w:val="20"/>
-                <w:lang w:val="en-GB" w:eastAsia="ja-JP"/>
-                <w14:ligatures w14:val="none"/>
-              </w:rPr>
-            </w:pPr>
-            <w:r>
-              <w:rPr>
-                <w:rFonts w:ascii="Arial" w:eastAsia="Arial" w:hAnsi="Arial" w:cs="Arial"/>
-                <w:color w:val="35363F"/>
-                <w:kern w:val="0"/>
-                <w:sz w:val="20"/>
-                <w:szCs w:val="20"/>
-                <w:lang w:val="en-GB" w:eastAsia="ja-JP"/>
-                <w14:ligatures w14:val="none"/>
-              </w:rPr>
-              <w:t>Task 2</w:t>
-            </w:r>
-          </w:p>
-          <w:p>
-            <w:pPr>
-              <w:numPr>
-                <w:ilvl w:val="0"/>
-                <w:numId w:val="1"/>
-              </w:numPr>
-              <w:spacing w:before="200" w:after="200" w:line="276" w:lineRule="auto"/>
-              <w:contextualSpacing/>
-              <w:rPr>
-                <w:rFonts w:ascii="Arial" w:eastAsia="Arial" w:hAnsi="Arial" w:cs="Arial"/>
-                <w:color w:val="35363F"/>
-                <w:kern w:val="0"/>
-                <w:sz w:val="20"/>
-                <w:szCs w:val="20"/>
-                <w:lang w:val="en-GB" w:eastAsia="ja-JP"/>
-                <w14:ligatures w14:val="none"/>
-              </w:rPr>
-            </w:pPr>
-            <w:r>
-              <w:rPr>
-                <w:rFonts w:ascii="Arial" w:eastAsia="Arial" w:hAnsi="Arial" w:cs="Arial"/>
-                <w:color w:val="35363F"/>
-                <w:kern w:val="0"/>
-                <w:sz w:val="20"/>
-                <w:szCs w:val="20"/>
-                <w:lang w:val="en-GB" w:eastAsia="ja-JP"/>
-                <w14:ligatures w14:val="none"/>
-              </w:rPr>
-              <w:t>Task 3</w:t>
-            </w:r>
-          </w:p>
-          <w:p>
-            <w:pPr>
-              <w:spacing w:after="0" w:line="276" w:lineRule="auto"/>
-              <w:rPr>
-                <w:rFonts w:ascii="Arial" w:eastAsia="Arial" w:hAnsi="Arial" w:cs="Arial"/>
-                <w:kern w:val="0"/>
-                <w:lang w:val="en-GB" w:eastAsia="ja-JP"/>
-                <w14:ligatures w14:val="none"/>
-              </w:rPr>
-            </w:pPr>
-          </w:p>
-        </w:tc>
-      </w:tr>
-      <w:tr>
-        <w:trPr>
-          <w:trHeight w:val="300"/>
-        </w:trPr>
-        <w:tc>
-          <w:tcPr>
-            <w:tcW w:w="1885" w:type="dxa"/>
-            <w:tcBorders>
-              <w:top w:val="single" w:sz="8" w:space="0" w:color="000000"/>
-              <w:left w:val="single" w:sz="8" w:space="0" w:color="000000"/>
-              <w:bottom w:val="single" w:sz="8" w:space="0" w:color="000000"/>
-              <w:right w:val="single" w:sz="8" w:space="0" w:color="000000"/>
-            </w:tcBorders>
-            <w:tcMar>
-              <w:top w:w="100" w:type="dxa"/>
-              <w:left w:w="100" w:type="dxa"/>
-              <w:bottom w:w="100" w:type="dxa"/>
-              <w:right w:w="100" w:type="dxa"/>
-            </w:tcMar>
-          </w:tcPr>
-          <w:p>
-            <w:pPr>
-              <w:spacing w:after="0" w:line="276" w:lineRule="auto"/>
-              <w:rPr>
-                <w:rFonts w:ascii="Arial" w:eastAsia="Arial" w:hAnsi="Arial" w:cs="Arial"/>
-                <w:color w:val="35363F"/>
-                <w:kern w:val="0"/>
-                <w:sz w:val="20"/>
-                <w:szCs w:val="20"/>
-                <w:lang w:val="en-GB" w:eastAsia="ja-JP"/>
-                <w14:ligatures w14:val="none"/>
-              </w:rPr>
-            </w:pPr>
-            <w:r>
-              <w:rPr>
-                <w:rFonts w:ascii="Arial" w:eastAsia="Arial" w:hAnsi="Arial" w:cs="Arial"/>
-                <w:color w:val="35363F"/>
-                <w:kern w:val="0"/>
-                <w:sz w:val="20"/>
-                <w:szCs w:val="20"/>
-                <w:lang w:val="en-GB" w:eastAsia="ja-JP"/>
-                <w14:ligatures w14:val="none"/>
-              </w:rPr>
-              <w:t>Short description of WP</w:t>
-            </w:r>
-          </w:p>
-        </w:tc>
-        <w:tc>
-          <w:tcPr>
-            <w:tcW w:w="7045" w:type="dxa"/>
-            <w:tcBorders>
-              <w:top w:val="single" w:sz="8" w:space="0" w:color="000000"/>
-              <w:left w:val="single" w:sz="8" w:space="0" w:color="000000"/>
-              <w:bottom w:val="single" w:sz="8" w:space="0" w:color="000000"/>
-              <w:right w:val="single" w:sz="8" w:space="0" w:color="000000"/>
-            </w:tcBorders>
-            <w:tcMar>
-              <w:top w:w="100" w:type="dxa"/>
-              <w:left w:w="100" w:type="dxa"/>
-              <w:bottom w:w="100" w:type="dxa"/>
-              <w:right w:w="100" w:type="dxa"/>
-            </w:tcMar>
-          </w:tcPr>
-          <w:p>
-            <w:pPr>
-              <w:spacing w:after="0" w:line="276" w:lineRule="auto"/>
-              <w:rPr>
-                <w:rFonts w:ascii="Arial" w:eastAsia="Arial" w:hAnsi="Arial" w:cs="Arial"/>
-                <w:kern w:val="0"/>
-                <w:lang w:val="en-GB" w:eastAsia="ja-JP"/>
-                <w14:ligatures w14:val="none"/>
-              </w:rPr>
-            </w:pPr>
-          </w:p>
-        </w:tc>
-      </w:tr>
-      <w:tr>
-        <w:trPr>
-          <w:trHeight w:val="300"/>
-        </w:trPr>
-        <w:tc>
-          <w:tcPr>
-            <w:tcW w:w="1885" w:type="dxa"/>
-            <w:tcBorders>
-              <w:top w:val="single" w:sz="8" w:space="0" w:color="000000"/>
-              <w:left w:val="single" w:sz="8" w:space="0" w:color="000000"/>
-              <w:bottom w:val="single" w:sz="8" w:space="0" w:color="000000"/>
-              <w:right w:val="single" w:sz="8" w:space="0" w:color="000000"/>
-            </w:tcBorders>
-            <w:tcMar>
-              <w:top w:w="100" w:type="dxa"/>
-              <w:left w:w="100" w:type="dxa"/>
-              <w:bottom w:w="100" w:type="dxa"/>
-              <w:right w:w="100" w:type="dxa"/>
-            </w:tcMar>
-          </w:tcPr>
-          <w:p>
-            <w:pPr>
-              <w:spacing w:after="0" w:line="276" w:lineRule="auto"/>
-              <w:rPr>
-                <w:rFonts w:ascii="Arial" w:eastAsia="Arial" w:hAnsi="Arial" w:cs="Arial"/>
-                <w:kern w:val="0"/>
-                <w:lang w:val="en-GB" w:eastAsia="ja-JP"/>
-                <w14:ligatures w14:val="none"/>
-              </w:rPr>
-            </w:pPr>
-            <w:r>
-              <w:rPr>
-                <w:rFonts w:ascii="Arial" w:eastAsia="Arial" w:hAnsi="Arial" w:cs="Arial"/>
-                <w:color w:val="35363F"/>
-                <w:kern w:val="0"/>
-                <w:sz w:val="20"/>
-                <w:szCs w:val="20"/>
-                <w:lang w:val="en-GB" w:eastAsia="ja-JP"/>
-                <w14:ligatures w14:val="none"/>
-              </w:rPr>
-              <w:t>Lead Institution</w:t>
-            </w:r>
-          </w:p>
-        </w:tc>
-        <w:tc>
-          <w:tcPr>
-            <w:tcW w:w="7045" w:type="dxa"/>
-            <w:tcBorders>
-              <w:top w:val="single" w:sz="8" w:space="0" w:color="000000"/>
-              <w:left w:val="single" w:sz="8" w:space="0" w:color="000000"/>
-              <w:bottom w:val="single" w:sz="8" w:space="0" w:color="000000"/>
-              <w:right w:val="single" w:sz="8" w:space="0" w:color="000000"/>
-            </w:tcBorders>
-            <w:tcMar>
-              <w:top w:w="100" w:type="dxa"/>
-              <w:left w:w="100" w:type="dxa"/>
-              <w:bottom w:w="100" w:type="dxa"/>
-              <w:right w:w="100" w:type="dxa"/>
-            </w:tcMar>
-          </w:tcPr>
-          <w:p>
-            <w:pPr>
-              <w:spacing w:after="0" w:line="276" w:lineRule="auto"/>
-              <w:rPr>
-                <w:rFonts w:ascii="Arial" w:eastAsia="Arial" w:hAnsi="Arial" w:cs="Arial"/>
-                <w:kern w:val="0"/>
-                <w:lang w:val="en-GB" w:eastAsia="ja-JP"/>
-                <w14:ligatures w14:val="none"/>
-              </w:rPr>
-            </w:pPr>
-          </w:p>
-        </w:tc>
-      </w:tr>
-    </w:tbl>
-    <w:p>
-      <w:pPr>
-        <w:spacing w:before="240" w:after="240" w:line="276" w:lineRule="auto"/>
-        <w:rPr>
-          <w:rFonts w:ascii="Arial" w:eastAsia="Arial" w:hAnsi="Arial" w:cs="Arial"/>
-          <w:i/>
-          <w:kern w:val="0"/>
-          <w:lang w:val="en-GB" w:eastAsia="ja-JP"/>
-          <w14:ligatures w14:val="none"/>
-        </w:rPr>
-      </w:pPr>
-    </w:p>
-    <w:tbl>
-      <w:tblPr>
-        <w:tblW w:w="0" w:type="auto"/>
-        <w:tblLayout w:type="fixed"/>
-        <w:tblLook w:val="06A0" w:firstRow="1" w:lastRow="0" w:firstColumn="1" w:lastColumn="0" w:noHBand="1" w:noVBand="1"/>
-      </w:tblPr>
-      <w:tblGrid>
-        <w:gridCol w:w="1885"/>
-        <w:gridCol w:w="7045"/>
-      </w:tblGrid>
-      <w:tr>
-        <w:trPr>
-          <w:trHeight w:val="300"/>
-        </w:trPr>
-        <w:tc>
-          <w:tcPr>
-            <w:tcW w:w="8930" w:type="dxa"/>
-            <w:gridSpan w:val="2"/>
-            <w:tcBorders>
-              <w:top w:val="single" w:sz="8" w:space="0" w:color="000000"/>
-              <w:left w:val="single" w:sz="8" w:space="0" w:color="000000"/>
-              <w:bottom w:val="single" w:sz="8" w:space="0" w:color="000000"/>
-              <w:right w:val="single" w:sz="8" w:space="0" w:color="000000"/>
-            </w:tcBorders>
-            <w:shd w:val="clear" w:color="auto" w:fill="000000"/>
-            <w:tcMar>
-              <w:top w:w="100" w:type="dxa"/>
-              <w:left w:w="100" w:type="dxa"/>
-              <w:bottom w:w="100" w:type="dxa"/>
-              <w:right w:w="100" w:type="dxa"/>
-            </w:tcMar>
-          </w:tcPr>
-          <w:p>
-            <w:pPr>
-              <w:spacing w:after="0" w:line="276" w:lineRule="auto"/>
-              <w:rPr>
-                <w:rFonts w:ascii="Arial" w:eastAsia="Arial" w:hAnsi="Arial" w:cs="Arial"/>
-                <w:kern w:val="0"/>
-                <w:lang w:val="en-GB" w:eastAsia="ja-JP"/>
-                <w14:ligatures w14:val="none"/>
-              </w:rPr>
-            </w:pPr>
-            <w:r>
-              <w:rPr>
-                <w:rFonts w:ascii="Arial" w:eastAsia="Arial" w:hAnsi="Arial" w:cs="Arial"/>
-                <w:b/>
-                <w:bCs/>
-                <w:color w:val="FFFFFF"/>
-                <w:kern w:val="0"/>
-                <w:lang w:val="en-GB" w:eastAsia="ja-JP"/>
-                <w14:ligatures w14:val="none"/>
-              </w:rPr>
-              <w:t>Work Package 4</w:t>
-            </w:r>
-          </w:p>
-        </w:tc>
-      </w:tr>
-      <w:tr>
-        <w:trPr>
-          <w:trHeight w:val="300"/>
-        </w:trPr>
-        <w:tc>
-          <w:tcPr>
-            <w:tcW w:w="1885" w:type="dxa"/>
-            <w:tcBorders>
-              <w:top w:val="single" w:sz="8" w:space="0" w:color="000000"/>
-              <w:left w:val="single" w:sz="8" w:space="0" w:color="000000"/>
-              <w:bottom w:val="single" w:sz="8" w:space="0" w:color="000000"/>
-              <w:right w:val="single" w:sz="8" w:space="0" w:color="000000"/>
-            </w:tcBorders>
-            <w:tcMar>
-              <w:top w:w="100" w:type="dxa"/>
-              <w:left w:w="100" w:type="dxa"/>
-              <w:bottom w:w="100" w:type="dxa"/>
-              <w:right w:w="100" w:type="dxa"/>
-            </w:tcMar>
-          </w:tcPr>
-          <w:p>
-            <w:pPr>
-              <w:spacing w:after="0" w:line="276" w:lineRule="auto"/>
-              <w:rPr>
-                <w:rFonts w:ascii="Arial" w:eastAsia="Arial" w:hAnsi="Arial" w:cs="Arial"/>
-                <w:kern w:val="0"/>
-                <w:lang w:val="en-GB" w:eastAsia="ja-JP"/>
-                <w14:ligatures w14:val="none"/>
-              </w:rPr>
-            </w:pPr>
-            <w:r>
-              <w:rPr>
-                <w:rFonts w:ascii="Arial" w:eastAsia="Arial" w:hAnsi="Arial" w:cs="Arial"/>
-                <w:color w:val="35363F"/>
-                <w:kern w:val="0"/>
-                <w:sz w:val="20"/>
-                <w:szCs w:val="20"/>
-                <w:lang w:val="en-GB" w:eastAsia="ja-JP"/>
-                <w14:ligatures w14:val="none"/>
-              </w:rPr>
-              <w:t>Title</w:t>
-            </w:r>
-          </w:p>
-        </w:tc>
-        <w:tc>
-          <w:tcPr>
-            <w:tcW w:w="7045" w:type="dxa"/>
-            <w:tcBorders>
-              <w:top w:val="single" w:sz="8" w:space="0" w:color="000000"/>
-              <w:left w:val="single" w:sz="8" w:space="0" w:color="000000"/>
-              <w:bottom w:val="single" w:sz="8" w:space="0" w:color="000000"/>
-              <w:right w:val="single" w:sz="8" w:space="0" w:color="000000"/>
-            </w:tcBorders>
-            <w:tcMar>
-              <w:top w:w="100" w:type="dxa"/>
-              <w:left w:w="100" w:type="dxa"/>
-              <w:bottom w:w="100" w:type="dxa"/>
-              <w:right w:w="100" w:type="dxa"/>
-            </w:tcMar>
-          </w:tcPr>
-          <w:p>
-            <w:pPr>
-              <w:spacing w:after="0" w:line="276" w:lineRule="auto"/>
-              <w:rPr>
-                <w:rFonts w:ascii="Arial" w:eastAsia="Arial" w:hAnsi="Arial" w:cs="Arial"/>
-                <w:kern w:val="0"/>
-                <w:lang w:val="en-GB" w:eastAsia="ja-JP"/>
-                <w14:ligatures w14:val="none"/>
-              </w:rPr>
-            </w:pPr>
-          </w:p>
-        </w:tc>
-      </w:tr>
-      <w:tr>
-        <w:trPr>
-          <w:trHeight w:val="300"/>
-        </w:trPr>
-        <w:tc>
-          <w:tcPr>
-            <w:tcW w:w="1885" w:type="dxa"/>
-            <w:tcBorders>
-              <w:top w:val="single" w:sz="8" w:space="0" w:color="000000"/>
-              <w:left w:val="single" w:sz="8" w:space="0" w:color="000000"/>
-              <w:bottom w:val="single" w:sz="8" w:space="0" w:color="000000"/>
-              <w:right w:val="single" w:sz="8" w:space="0" w:color="000000"/>
-            </w:tcBorders>
-            <w:tcMar>
-              <w:top w:w="100" w:type="dxa"/>
-              <w:left w:w="100" w:type="dxa"/>
-              <w:bottom w:w="100" w:type="dxa"/>
-              <w:right w:w="100" w:type="dxa"/>
-            </w:tcMar>
-          </w:tcPr>
-          <w:p>
-            <w:pPr>
-              <w:spacing w:after="0" w:line="276" w:lineRule="auto"/>
-              <w:rPr>
-                <w:rFonts w:ascii="Arial" w:eastAsia="Arial" w:hAnsi="Arial" w:cs="Arial"/>
-                <w:kern w:val="0"/>
-                <w:lang w:val="en-GB" w:eastAsia="ja-JP"/>
-                <w14:ligatures w14:val="none"/>
-              </w:rPr>
-            </w:pPr>
-            <w:r>
-              <w:rPr>
-                <w:rFonts w:ascii="Arial" w:eastAsia="Arial" w:hAnsi="Arial" w:cs="Arial"/>
-                <w:color w:val="35363F"/>
-                <w:kern w:val="0"/>
-                <w:sz w:val="20"/>
-                <w:szCs w:val="20"/>
-                <w:lang w:val="en-GB" w:eastAsia="ja-JP"/>
-                <w14:ligatures w14:val="none"/>
-              </w:rPr>
-              <w:t>List of Tasks</w:t>
-            </w:r>
-          </w:p>
-        </w:tc>
-        <w:tc>
-          <w:tcPr>
-            <w:tcW w:w="7045" w:type="dxa"/>
-            <w:tcBorders>
-              <w:top w:val="single" w:sz="8" w:space="0" w:color="000000"/>
-              <w:left w:val="single" w:sz="8" w:space="0" w:color="000000"/>
-              <w:bottom w:val="single" w:sz="8" w:space="0" w:color="000000"/>
-              <w:right w:val="single" w:sz="8" w:space="0" w:color="000000"/>
-            </w:tcBorders>
-            <w:tcMar>
-              <w:top w:w="100" w:type="dxa"/>
-              <w:left w:w="100" w:type="dxa"/>
-              <w:bottom w:w="100" w:type="dxa"/>
-              <w:right w:w="100" w:type="dxa"/>
-            </w:tcMar>
-          </w:tcPr>
-          <w:p>
-            <w:pPr>
-              <w:numPr>
-                <w:ilvl w:val="0"/>
-                <w:numId w:val="1"/>
-              </w:numPr>
-              <w:spacing w:before="200" w:after="200" w:line="276" w:lineRule="auto"/>
-              <w:contextualSpacing/>
-              <w:rPr>
-                <w:rFonts w:ascii="Arial" w:eastAsia="Arial" w:hAnsi="Arial" w:cs="Arial"/>
-                <w:color w:val="35363F"/>
-                <w:kern w:val="0"/>
-                <w:sz w:val="20"/>
-                <w:szCs w:val="20"/>
-                <w:lang w:val="en-GB" w:eastAsia="ja-JP"/>
-                <w14:ligatures w14:val="none"/>
-              </w:rPr>
-            </w:pPr>
-            <w:r>
-              <w:rPr>
-                <w:rFonts w:ascii="Arial" w:eastAsia="Arial" w:hAnsi="Arial" w:cs="Arial"/>
-                <w:color w:val="35363F"/>
-                <w:kern w:val="0"/>
-                <w:sz w:val="20"/>
-                <w:szCs w:val="20"/>
-                <w:lang w:val="en-GB" w:eastAsia="ja-JP"/>
-                <w14:ligatures w14:val="none"/>
-              </w:rPr>
-              <w:t>Task 1</w:t>
-            </w:r>
-          </w:p>
-          <w:p>
-            <w:pPr>
-              <w:numPr>
-                <w:ilvl w:val="0"/>
-                <w:numId w:val="1"/>
-              </w:numPr>
-              <w:spacing w:before="200" w:after="200" w:line="276" w:lineRule="auto"/>
-              <w:contextualSpacing/>
-              <w:rPr>
-                <w:rFonts w:ascii="Arial" w:eastAsia="Arial" w:hAnsi="Arial" w:cs="Arial"/>
-                <w:color w:val="35363F"/>
-                <w:kern w:val="0"/>
-                <w:sz w:val="20"/>
-                <w:szCs w:val="20"/>
-                <w:lang w:val="en-GB" w:eastAsia="ja-JP"/>
-                <w14:ligatures w14:val="none"/>
-              </w:rPr>
-            </w:pPr>
-            <w:r>
-              <w:rPr>
-                <w:rFonts w:ascii="Arial" w:eastAsia="Arial" w:hAnsi="Arial" w:cs="Arial"/>
-                <w:color w:val="35363F"/>
-                <w:kern w:val="0"/>
-                <w:sz w:val="20"/>
-                <w:szCs w:val="20"/>
-                <w:lang w:val="en-GB" w:eastAsia="ja-JP"/>
-                <w14:ligatures w14:val="none"/>
-              </w:rPr>
-              <w:t>Task 2</w:t>
-            </w:r>
-          </w:p>
-          <w:p>
-            <w:pPr>
-              <w:numPr>
-                <w:ilvl w:val="0"/>
-                <w:numId w:val="1"/>
-              </w:numPr>
-              <w:spacing w:before="200" w:after="200" w:line="276" w:lineRule="auto"/>
-              <w:contextualSpacing/>
-              <w:rPr>
-                <w:rFonts w:ascii="Arial" w:eastAsia="Arial" w:hAnsi="Arial" w:cs="Arial"/>
-                <w:color w:val="35363F"/>
-                <w:kern w:val="0"/>
-                <w:sz w:val="20"/>
-                <w:szCs w:val="20"/>
-                <w:lang w:val="en-GB" w:eastAsia="ja-JP"/>
-                <w14:ligatures w14:val="none"/>
-              </w:rPr>
-            </w:pPr>
-            <w:r>
-              <w:rPr>
-                <w:rFonts w:ascii="Arial" w:eastAsia="Arial" w:hAnsi="Arial" w:cs="Arial"/>
-                <w:color w:val="35363F"/>
-                <w:kern w:val="0"/>
-                <w:sz w:val="20"/>
-                <w:szCs w:val="20"/>
-                <w:lang w:val="en-GB" w:eastAsia="ja-JP"/>
-                <w14:ligatures w14:val="none"/>
-              </w:rPr>
-              <w:t>Task 3</w:t>
-            </w:r>
-          </w:p>
-          <w:p>
-            <w:pPr>
-              <w:spacing w:after="0" w:line="276" w:lineRule="auto"/>
-              <w:rPr>
-                <w:rFonts w:ascii="Arial" w:eastAsia="Arial" w:hAnsi="Arial" w:cs="Arial"/>
-                <w:kern w:val="0"/>
-                <w:lang w:val="en-GB" w:eastAsia="ja-JP"/>
-                <w14:ligatures w14:val="none"/>
-              </w:rPr>
-            </w:pPr>
-          </w:p>
-        </w:tc>
-      </w:tr>
-      <w:tr>
-        <w:trPr>
-          <w:trHeight w:val="300"/>
-        </w:trPr>
-        <w:tc>
-          <w:tcPr>
-            <w:tcW w:w="1885" w:type="dxa"/>
-            <w:tcBorders>
-              <w:top w:val="single" w:sz="8" w:space="0" w:color="000000"/>
-              <w:left w:val="single" w:sz="8" w:space="0" w:color="000000"/>
-              <w:bottom w:val="single" w:sz="8" w:space="0" w:color="000000"/>
-              <w:right w:val="single" w:sz="8" w:space="0" w:color="000000"/>
-            </w:tcBorders>
-            <w:tcMar>
-              <w:top w:w="100" w:type="dxa"/>
-              <w:left w:w="100" w:type="dxa"/>
-              <w:bottom w:w="100" w:type="dxa"/>
-              <w:right w:w="100" w:type="dxa"/>
-            </w:tcMar>
-          </w:tcPr>
-          <w:p>
-            <w:pPr>
-              <w:spacing w:after="0" w:line="276" w:lineRule="auto"/>
-              <w:rPr>
-                <w:rFonts w:ascii="Arial" w:eastAsia="Arial" w:hAnsi="Arial" w:cs="Arial"/>
-                <w:color w:val="35363F"/>
-                <w:kern w:val="0"/>
-                <w:sz w:val="20"/>
-                <w:szCs w:val="20"/>
-                <w:lang w:val="en-GB" w:eastAsia="ja-JP"/>
-                <w14:ligatures w14:val="none"/>
-              </w:rPr>
-            </w:pPr>
-            <w:r>
-              <w:rPr>
-                <w:rFonts w:ascii="Arial" w:eastAsia="Arial" w:hAnsi="Arial" w:cs="Arial"/>
-                <w:color w:val="35363F"/>
-                <w:kern w:val="0"/>
-                <w:sz w:val="20"/>
-                <w:szCs w:val="20"/>
-                <w:lang w:val="en-GB" w:eastAsia="ja-JP"/>
-                <w14:ligatures w14:val="none"/>
-              </w:rPr>
-              <w:t>Short description of WP</w:t>
-            </w:r>
-          </w:p>
-        </w:tc>
-        <w:tc>
-          <w:tcPr>
-            <w:tcW w:w="7045" w:type="dxa"/>
-            <w:tcBorders>
-              <w:top w:val="single" w:sz="8" w:space="0" w:color="000000"/>
-              <w:left w:val="single" w:sz="8" w:space="0" w:color="000000"/>
-              <w:bottom w:val="single" w:sz="8" w:space="0" w:color="000000"/>
-              <w:right w:val="single" w:sz="8" w:space="0" w:color="000000"/>
-            </w:tcBorders>
-            <w:tcMar>
-              <w:top w:w="100" w:type="dxa"/>
-              <w:left w:w="100" w:type="dxa"/>
-              <w:bottom w:w="100" w:type="dxa"/>
-              <w:right w:w="100" w:type="dxa"/>
-            </w:tcMar>
-          </w:tcPr>
-          <w:p>
-            <w:pPr>
-              <w:spacing w:after="0" w:line="276" w:lineRule="auto"/>
-              <w:rPr>
-                <w:rFonts w:ascii="Arial" w:eastAsia="Arial" w:hAnsi="Arial" w:cs="Arial"/>
-                <w:kern w:val="0"/>
-                <w:lang w:val="en-GB" w:eastAsia="ja-JP"/>
-                <w14:ligatures w14:val="none"/>
-              </w:rPr>
-            </w:pPr>
-          </w:p>
-        </w:tc>
-      </w:tr>
-      <w:tr>
-        <w:trPr>
-          <w:trHeight w:val="300"/>
-        </w:trPr>
-        <w:tc>
-          <w:tcPr>
-            <w:tcW w:w="1885" w:type="dxa"/>
-            <w:tcBorders>
-              <w:top w:val="single" w:sz="8" w:space="0" w:color="000000"/>
-              <w:left w:val="single" w:sz="8" w:space="0" w:color="000000"/>
-              <w:bottom w:val="single" w:sz="8" w:space="0" w:color="000000"/>
-              <w:right w:val="single" w:sz="8" w:space="0" w:color="000000"/>
-            </w:tcBorders>
-            <w:tcMar>
-              <w:top w:w="100" w:type="dxa"/>
-              <w:left w:w="100" w:type="dxa"/>
-              <w:bottom w:w="100" w:type="dxa"/>
-              <w:right w:w="100" w:type="dxa"/>
-            </w:tcMar>
-          </w:tcPr>
-          <w:p>
-            <w:pPr>
-              <w:spacing w:after="0" w:line="276" w:lineRule="auto"/>
-              <w:rPr>
-                <w:rFonts w:ascii="Arial" w:eastAsia="Arial" w:hAnsi="Arial" w:cs="Arial"/>
-                <w:kern w:val="0"/>
-                <w:lang w:val="en-GB" w:eastAsia="ja-JP"/>
-                <w14:ligatures w14:val="none"/>
-              </w:rPr>
-            </w:pPr>
-            <w:r>
-              <w:rPr>
-                <w:rFonts w:ascii="Arial" w:eastAsia="Arial" w:hAnsi="Arial" w:cs="Arial"/>
-                <w:color w:val="35363F"/>
-                <w:kern w:val="0"/>
-                <w:sz w:val="20"/>
-                <w:szCs w:val="20"/>
-                <w:lang w:val="en-GB" w:eastAsia="ja-JP"/>
-                <w14:ligatures w14:val="none"/>
-              </w:rPr>
-              <w:t>Lead Institution</w:t>
-            </w:r>
-          </w:p>
-        </w:tc>
-        <w:tc>
-          <w:tcPr>
-            <w:tcW w:w="7045" w:type="dxa"/>
-            <w:tcBorders>
-              <w:top w:val="single" w:sz="8" w:space="0" w:color="000000"/>
-              <w:left w:val="single" w:sz="8" w:space="0" w:color="000000"/>
-              <w:bottom w:val="single" w:sz="8" w:space="0" w:color="000000"/>
-              <w:right w:val="single" w:sz="8" w:space="0" w:color="000000"/>
-            </w:tcBorders>
-            <w:tcMar>
-              <w:top w:w="100" w:type="dxa"/>
-              <w:left w:w="100" w:type="dxa"/>
-              <w:bottom w:w="100" w:type="dxa"/>
-              <w:right w:w="100" w:type="dxa"/>
-            </w:tcMar>
-          </w:tcPr>
-          <w:p>
-            <w:pPr>
-              <w:spacing w:after="0" w:line="276" w:lineRule="auto"/>
-              <w:rPr>
-                <w:rFonts w:ascii="Arial" w:eastAsia="Arial" w:hAnsi="Arial" w:cs="Arial"/>
-                <w:kern w:val="0"/>
-                <w:lang w:val="en-GB" w:eastAsia="ja-JP"/>
-                <w14:ligatures w14:val="none"/>
-              </w:rPr>
-            </w:pPr>
-          </w:p>
-        </w:tc>
-      </w:tr>
-    </w:tbl>
-    <w:p>
-      <w:pPr>
-        <w:spacing w:before="240" w:after="240" w:line="276" w:lineRule="auto"/>
-        <w:rPr>
-          <w:rFonts w:ascii="Arial" w:eastAsia="Arial" w:hAnsi="Arial" w:cs="Arial"/>
-          <w:i/>
-          <w:iCs/>
-          <w:kern w:val="0"/>
-          <w:lang w:val="en-GB" w:eastAsia="ja-JP"/>
-          <w14:ligatures w14:val="none"/>
-        </w:rPr>
-      </w:pPr>
-    </w:p>
-    <w:p>
-      <w:pPr>
-        <w:spacing w:before="240" w:after="240" w:line="276" w:lineRule="auto"/>
-        <w:rPr>
-          <w:rFonts w:ascii="Arial" w:eastAsia="Arial" w:hAnsi="Arial" w:cs="Arial"/>
-          <w:i/>
-          <w:iCs/>
-          <w:kern w:val="0"/>
-          <w:lang w:val="en-GB" w:eastAsia="ja-JP"/>
-          <w14:ligatures w14:val="none"/>
-        </w:rPr>
-      </w:pPr>
-    </w:p>
-    <w:p>
-      <w:pPr>
-        <w:spacing w:after="80" w:line="276" w:lineRule="auto"/>
-        <w:rPr>
-          <w:rFonts w:ascii="Arial" w:eastAsia="Arial" w:hAnsi="Arial" w:cs="Arial"/>
-          <w:b/>
-          <w:kern w:val="0"/>
-          <w:sz w:val="34"/>
-          <w:szCs w:val="34"/>
           <w:lang w:val="en-GB" w:eastAsia="ja-JP"/>
           <w14:ligatures w14:val="none"/>
         </w:rPr>
@@ -6522,334 +5545,6 @@
           </w:p>
         </w:tc>
       </w:tr>
-      <w:tr>
-        <w:trPr>
-          <w:trHeight w:val="300"/>
-        </w:trPr>
-        <w:tc>
-          <w:tcPr>
-            <w:tcW w:w="405" w:type="dxa"/>
-            <w:tcBorders>
-              <w:top w:val="single" w:sz="8" w:space="0" w:color="000000"/>
-              <w:left w:val="single" w:sz="8" w:space="0" w:color="000000"/>
-              <w:bottom w:val="single" w:sz="8" w:space="0" w:color="000000"/>
-              <w:right w:val="single" w:sz="8" w:space="0" w:color="000000"/>
-            </w:tcBorders>
-            <w:tcMar>
-              <w:top w:w="100" w:type="dxa"/>
-              <w:left w:w="100" w:type="dxa"/>
-              <w:bottom w:w="100" w:type="dxa"/>
-              <w:right w:w="100" w:type="dxa"/>
-            </w:tcMar>
-          </w:tcPr>
-          <w:p>
-            <w:pPr>
-              <w:spacing w:after="0" w:line="276" w:lineRule="auto"/>
-              <w:rPr>
-                <w:rFonts w:ascii="Arial" w:eastAsia="Arial" w:hAnsi="Arial" w:cs="Arial"/>
-                <w:b/>
-                <w:bCs/>
-                <w:i/>
-                <w:iCs/>
-                <w:color w:val="000000"/>
-                <w:kern w:val="0"/>
-                <w:lang w:val="en-GB" w:eastAsia="ja-JP"/>
-                <w14:ligatures w14:val="none"/>
-              </w:rPr>
-            </w:pPr>
-            <w:r>
-              <w:rPr>
-                <w:rFonts w:ascii="Arial" w:eastAsia="Arial" w:hAnsi="Arial" w:cs="Arial"/>
-                <w:b/>
-                <w:bCs/>
-                <w:i/>
-                <w:iCs/>
-                <w:color w:val="000000"/>
-                <w:kern w:val="0"/>
-                <w:lang w:val="en-GB" w:eastAsia="ja-JP"/>
-                <w14:ligatures w14:val="none"/>
-              </w:rPr>
-              <w:t>4</w:t>
-            </w:r>
-          </w:p>
-        </w:tc>
-        <w:tc>
-          <w:tcPr>
-            <w:tcW w:w="3640" w:type="dxa"/>
-            <w:tcBorders>
-              <w:top w:val="single" w:sz="8" w:space="0" w:color="000000"/>
-              <w:left w:val="single" w:sz="8" w:space="0" w:color="000000"/>
-              <w:bottom w:val="single" w:sz="8" w:space="0" w:color="000000"/>
-              <w:right w:val="single" w:sz="8" w:space="0" w:color="000000"/>
-            </w:tcBorders>
-            <w:tcMar>
-              <w:top w:w="100" w:type="dxa"/>
-              <w:left w:w="100" w:type="dxa"/>
-              <w:bottom w:w="100" w:type="dxa"/>
-              <w:right w:w="100" w:type="dxa"/>
-            </w:tcMar>
-          </w:tcPr>
-          <w:p>
-            <w:pPr>
-              <w:spacing w:after="0" w:line="276" w:lineRule="auto"/>
-              <w:rPr>
-                <w:rFonts w:ascii="Arial" w:eastAsia="Arial" w:hAnsi="Arial" w:cs="Arial"/>
-                <w:kern w:val="0"/>
-                <w:lang w:val="en-GB" w:eastAsia="ja-JP"/>
-                <w14:ligatures w14:val="none"/>
-              </w:rPr>
-            </w:pPr>
-          </w:p>
-        </w:tc>
-        <w:tc>
-          <w:tcPr>
-            <w:tcW w:w="2050" w:type="dxa"/>
-            <w:tcBorders>
-              <w:top w:val="single" w:sz="8" w:space="0" w:color="000000"/>
-              <w:left w:val="single" w:sz="8" w:space="0" w:color="000000"/>
-              <w:bottom w:val="single" w:sz="8" w:space="0" w:color="000000"/>
-              <w:right w:val="single" w:sz="8" w:space="0" w:color="000000"/>
-            </w:tcBorders>
-            <w:tcMar>
-              <w:top w:w="100" w:type="dxa"/>
-              <w:left w:w="100" w:type="dxa"/>
-              <w:bottom w:w="100" w:type="dxa"/>
-              <w:right w:w="100" w:type="dxa"/>
-            </w:tcMar>
-          </w:tcPr>
-          <w:p>
-            <w:pPr>
-              <w:spacing w:after="0" w:line="276" w:lineRule="auto"/>
-              <w:rPr>
-                <w:rFonts w:ascii="Arial" w:eastAsia="Arial" w:hAnsi="Arial" w:cs="Arial"/>
-                <w:kern w:val="0"/>
-                <w:lang w:val="en-GB" w:eastAsia="ja-JP"/>
-                <w14:ligatures w14:val="none"/>
-              </w:rPr>
-            </w:pPr>
-          </w:p>
-        </w:tc>
-        <w:tc>
-          <w:tcPr>
-            <w:tcW w:w="1645" w:type="dxa"/>
-            <w:tcBorders>
-              <w:top w:val="single" w:sz="8" w:space="0" w:color="000000"/>
-              <w:left w:val="single" w:sz="8" w:space="0" w:color="000000"/>
-              <w:bottom w:val="single" w:sz="8" w:space="0" w:color="000000"/>
-              <w:right w:val="single" w:sz="8" w:space="0" w:color="000000"/>
-            </w:tcBorders>
-            <w:tcMar>
-              <w:top w:w="100" w:type="dxa"/>
-              <w:left w:w="100" w:type="dxa"/>
-              <w:bottom w:w="100" w:type="dxa"/>
-              <w:right w:w="100" w:type="dxa"/>
-            </w:tcMar>
-          </w:tcPr>
-          <w:p>
-            <w:pPr>
-              <w:spacing w:after="0" w:line="276" w:lineRule="auto"/>
-              <w:rPr>
-                <w:rFonts w:ascii="Arial" w:eastAsia="Arial" w:hAnsi="Arial" w:cs="Arial"/>
-                <w:kern w:val="0"/>
-                <w:lang w:val="en-GB" w:eastAsia="ja-JP"/>
-                <w14:ligatures w14:val="none"/>
-              </w:rPr>
-            </w:pPr>
-          </w:p>
-        </w:tc>
-        <w:tc>
-          <w:tcPr>
-            <w:tcW w:w="1698" w:type="dxa"/>
-            <w:tcBorders>
-              <w:top w:val="single" w:sz="8" w:space="0" w:color="000000"/>
-              <w:left w:val="single" w:sz="8" w:space="0" w:color="000000"/>
-              <w:bottom w:val="single" w:sz="8" w:space="0" w:color="000000"/>
-              <w:right w:val="single" w:sz="8" w:space="0" w:color="000000"/>
-            </w:tcBorders>
-            <w:tcMar>
-              <w:top w:w="100" w:type="dxa"/>
-              <w:left w:w="100" w:type="dxa"/>
-              <w:bottom w:w="100" w:type="dxa"/>
-              <w:right w:w="100" w:type="dxa"/>
-            </w:tcMar>
-          </w:tcPr>
-          <w:p>
-            <w:pPr>
-              <w:spacing w:after="0" w:line="276" w:lineRule="auto"/>
-              <w:rPr>
-                <w:rFonts w:ascii="Arial" w:eastAsia="Arial" w:hAnsi="Arial" w:cs="Arial"/>
-                <w:kern w:val="0"/>
-                <w:lang w:val="en-GB" w:eastAsia="ja-JP"/>
-                <w14:ligatures w14:val="none"/>
-              </w:rPr>
-            </w:pPr>
-          </w:p>
-        </w:tc>
-      </w:tr>
-      <w:tr>
-        <w:trPr>
-          <w:trHeight w:val="300"/>
-        </w:trPr>
-        <w:tc>
-          <w:tcPr>
-            <w:tcW w:w="405" w:type="dxa"/>
-            <w:tcBorders>
-              <w:top w:val="single" w:sz="8" w:space="0" w:color="000000"/>
-              <w:left w:val="single" w:sz="8" w:space="0" w:color="000000"/>
-              <w:bottom w:val="single" w:sz="8" w:space="0" w:color="000000"/>
-              <w:right w:val="single" w:sz="8" w:space="0" w:color="000000"/>
-            </w:tcBorders>
-            <w:tcMar>
-              <w:top w:w="100" w:type="dxa"/>
-              <w:left w:w="100" w:type="dxa"/>
-              <w:bottom w:w="100" w:type="dxa"/>
-              <w:right w:w="100" w:type="dxa"/>
-            </w:tcMar>
-          </w:tcPr>
-          <w:p>
-            <w:pPr>
-              <w:spacing w:after="0" w:line="276" w:lineRule="auto"/>
-              <w:rPr>
-                <w:rFonts w:ascii="Arial" w:eastAsia="Arial" w:hAnsi="Arial" w:cs="Arial"/>
-                <w:b/>
-                <w:bCs/>
-                <w:i/>
-                <w:iCs/>
-                <w:color w:val="000000"/>
-                <w:kern w:val="0"/>
-                <w:lang w:val="en-GB" w:eastAsia="ja-JP"/>
-                <w14:ligatures w14:val="none"/>
-              </w:rPr>
-            </w:pPr>
-            <w:r>
-              <w:rPr>
-                <w:rFonts w:ascii="Arial" w:eastAsia="Arial" w:hAnsi="Arial" w:cs="Arial"/>
-                <w:b/>
-                <w:bCs/>
-                <w:i/>
-                <w:iCs/>
-                <w:color w:val="000000"/>
-                <w:kern w:val="0"/>
-                <w:lang w:val="en-GB" w:eastAsia="ja-JP"/>
-                <w14:ligatures w14:val="none"/>
-              </w:rPr>
-              <w:t>5</w:t>
-            </w:r>
-          </w:p>
-        </w:tc>
-        <w:tc>
-          <w:tcPr>
-            <w:tcW w:w="3640" w:type="dxa"/>
-            <w:tcBorders>
-              <w:top w:val="single" w:sz="8" w:space="0" w:color="000000"/>
-              <w:left w:val="single" w:sz="8" w:space="0" w:color="000000"/>
-              <w:bottom w:val="single" w:sz="8" w:space="0" w:color="000000"/>
-              <w:right w:val="single" w:sz="8" w:space="0" w:color="000000"/>
-            </w:tcBorders>
-            <w:tcMar>
-              <w:top w:w="100" w:type="dxa"/>
-              <w:left w:w="100" w:type="dxa"/>
-              <w:bottom w:w="100" w:type="dxa"/>
-              <w:right w:w="100" w:type="dxa"/>
-            </w:tcMar>
-          </w:tcPr>
-          <w:p>
-            <w:pPr>
-              <w:spacing w:after="0" w:line="276" w:lineRule="auto"/>
-              <w:rPr>
-                <w:rFonts w:ascii="Arial" w:eastAsia="Arial" w:hAnsi="Arial" w:cs="Arial"/>
-                <w:kern w:val="0"/>
-                <w:lang w:val="en-GB" w:eastAsia="ja-JP"/>
-                <w14:ligatures w14:val="none"/>
-              </w:rPr>
-            </w:pPr>
-          </w:p>
-        </w:tc>
-        <w:tc>
-          <w:tcPr>
-            <w:tcW w:w="2050" w:type="dxa"/>
-            <w:tcBorders>
-              <w:top w:val="single" w:sz="8" w:space="0" w:color="000000"/>
-              <w:left w:val="single" w:sz="8" w:space="0" w:color="000000"/>
-              <w:bottom w:val="single" w:sz="8" w:space="0" w:color="000000"/>
-              <w:right w:val="single" w:sz="8" w:space="0" w:color="000000"/>
-            </w:tcBorders>
-            <w:tcMar>
-              <w:top w:w="100" w:type="dxa"/>
-              <w:left w:w="100" w:type="dxa"/>
-              <w:bottom w:w="100" w:type="dxa"/>
-              <w:right w:w="100" w:type="dxa"/>
-            </w:tcMar>
-          </w:tcPr>
-          <w:p>
-            <w:pPr>
-              <w:spacing w:after="0" w:line="276" w:lineRule="auto"/>
-              <w:rPr>
-                <w:rFonts w:ascii="Arial" w:eastAsia="Arial" w:hAnsi="Arial" w:cs="Arial"/>
-                <w:kern w:val="0"/>
-                <w:lang w:val="en-GB" w:eastAsia="ja-JP"/>
-                <w14:ligatures w14:val="none"/>
-              </w:rPr>
-            </w:pPr>
-          </w:p>
-        </w:tc>
-        <w:tc>
-          <w:tcPr>
-            <w:tcW w:w="1645" w:type="dxa"/>
-            <w:tcBorders>
-              <w:top w:val="single" w:sz="8" w:space="0" w:color="000000"/>
-              <w:left w:val="single" w:sz="8" w:space="0" w:color="000000"/>
-              <w:bottom w:val="single" w:sz="8" w:space="0" w:color="000000"/>
-              <w:right w:val="single" w:sz="8" w:space="0" w:color="000000"/>
-            </w:tcBorders>
-            <w:tcMar>
-              <w:top w:w="100" w:type="dxa"/>
-              <w:left w:w="100" w:type="dxa"/>
-              <w:bottom w:w="100" w:type="dxa"/>
-              <w:right w:w="100" w:type="dxa"/>
-            </w:tcMar>
-          </w:tcPr>
-          <w:p>
-            <w:pPr>
-              <w:spacing w:after="0" w:line="276" w:lineRule="auto"/>
-              <w:rPr>
-                <w:rFonts w:ascii="Arial" w:eastAsia="Arial" w:hAnsi="Arial" w:cs="Arial"/>
-                <w:kern w:val="0"/>
-                <w:lang w:val="en-GB" w:eastAsia="ja-JP"/>
-                <w14:ligatures w14:val="none"/>
-              </w:rPr>
-            </w:pPr>
-          </w:p>
-        </w:tc>
-        <w:tc>
-          <w:tcPr>
-            <w:tcW w:w="1698" w:type="dxa"/>
-            <w:tcBorders>
-              <w:top w:val="single" w:sz="8" w:space="0" w:color="000000"/>
-              <w:left w:val="single" w:sz="8" w:space="0" w:color="000000"/>
-              <w:bottom w:val="single" w:sz="8" w:space="0" w:color="000000"/>
-              <w:right w:val="single" w:sz="8" w:space="0" w:color="000000"/>
-            </w:tcBorders>
-            <w:tcMar>
-              <w:top w:w="100" w:type="dxa"/>
-              <w:left w:w="100" w:type="dxa"/>
-              <w:bottom w:w="100" w:type="dxa"/>
-              <w:right w:w="100" w:type="dxa"/>
-            </w:tcMar>
-          </w:tcPr>
-          <w:p>
-            <w:pPr>
-              <w:spacing w:after="0" w:line="276" w:lineRule="auto"/>
-              <w:rPr>
-                <w:rFonts w:ascii="Arial" w:eastAsia="Arial" w:hAnsi="Arial" w:cs="Arial"/>
-                <w:kern w:val="0"/>
-                <w:lang w:val="en-GB" w:eastAsia="ja-JP"/>
-                <w14:ligatures w14:val="none"/>
-              </w:rPr>
-            </w:pPr>
-          </w:p>
-        </w:tc>
-      </w:tr>
     </w:tbl>
     <w:p>
       <w:pPr>
@@ -6917,7 +5612,34 @@
           <w:lang w:val="en-GB" w:eastAsia="ja-JP"/>
           <w14:ligatures w14:val="none"/>
         </w:rPr>
-        <w:t xml:space="preserve"> (e.g., report, documented workflow, software - </w:t>
+        <w:t xml:space="preserve"> (e.g., report, documented workflow, software</w:t>
+      </w:r>
+      <w:r>
+        <w:rPr>
+          <w:rFonts w:ascii="Arial" w:eastAsia="Arial" w:hAnsi="Arial" w:cs="Arial"/>
+          <w:kern w:val="0"/>
+          <w:lang w:val="en-GB" w:eastAsia="ja-JP"/>
+          <w14:ligatures w14:val="none"/>
+        </w:rPr>
+        <w:t xml:space="preserve">, number of </w:t>
+      </w:r>
+      <w:r>
+        <w:rPr>
+          <w:rFonts w:ascii="Arial" w:eastAsia="Arial" w:hAnsi="Arial" w:cs="Arial"/>
+          <w:kern w:val="0"/>
+          <w:lang w:val="en-GB" w:eastAsia="ja-JP"/>
+          <w14:ligatures w14:val="none"/>
+        </w:rPr>
+        <w:t>created/published ARCs</w:t>
+      </w:r>
+      <w:r>
+        <w:rPr>
+          <w:rFonts w:ascii="Arial" w:eastAsia="Arial" w:hAnsi="Arial" w:cs="Arial"/>
+          <w:kern w:val="0"/>
+          <w:lang w:val="en-GB" w:eastAsia="ja-JP"/>
+          <w14:ligatures w14:val="none"/>
+        </w:rPr>
+        <w:t xml:space="preserve"> - </w:t>
       </w:r>
       <w:r>
         <w:rPr>
@@ -7796,400 +6518,6 @@
           </w:p>
         </w:tc>
       </w:tr>
-      <w:tr>
-        <w:trPr>
-          <w:trHeight w:val="300"/>
-        </w:trPr>
-        <w:tc>
-          <w:tcPr>
-            <w:tcW w:w="405" w:type="dxa"/>
-            <w:tcBorders>
-              <w:top w:val="single" w:sz="8" w:space="0" w:color="000000"/>
-              <w:left w:val="single" w:sz="8" w:space="0" w:color="000000"/>
-              <w:bottom w:val="single" w:sz="8" w:space="0" w:color="000000"/>
-              <w:right w:val="single" w:sz="8" w:space="0" w:color="000000"/>
-            </w:tcBorders>
-            <w:tcMar>
-              <w:top w:w="100" w:type="dxa"/>
-              <w:left w:w="100" w:type="dxa"/>
-              <w:bottom w:w="100" w:type="dxa"/>
-              <w:right w:w="100" w:type="dxa"/>
-            </w:tcMar>
-          </w:tcPr>
-          <w:p>
-            <w:pPr>
-              <w:spacing w:after="0" w:line="276" w:lineRule="auto"/>
-              <w:rPr>
-                <w:rFonts w:ascii="Arial" w:eastAsia="Arial" w:hAnsi="Arial" w:cs="Arial"/>
-                <w:b/>
-                <w:bCs/>
-                <w:i/>
-                <w:iCs/>
-                <w:color w:val="000000"/>
-                <w:kern w:val="0"/>
-                <w:lang w:val="en-GB" w:eastAsia="ja-JP"/>
-                <w14:ligatures w14:val="none"/>
-              </w:rPr>
-            </w:pPr>
-            <w:r>
-              <w:rPr>
-                <w:rFonts w:ascii="Arial" w:eastAsia="Arial" w:hAnsi="Arial" w:cs="Arial"/>
-                <w:b/>
-                <w:bCs/>
-                <w:i/>
-                <w:iCs/>
-                <w:color w:val="000000"/>
-                <w:kern w:val="0"/>
-                <w:lang w:val="en-GB" w:eastAsia="ja-JP"/>
-                <w14:ligatures w14:val="none"/>
-              </w:rPr>
-              <w:t>4</w:t>
-            </w:r>
-          </w:p>
-        </w:tc>
-        <w:tc>
-          <w:tcPr>
-            <w:tcW w:w="3640" w:type="dxa"/>
-            <w:tcBorders>
-              <w:top w:val="single" w:sz="8" w:space="0" w:color="000000"/>
-              <w:left w:val="single" w:sz="8" w:space="0" w:color="000000"/>
-              <w:bottom w:val="single" w:sz="8" w:space="0" w:color="000000"/>
-              <w:right w:val="single" w:sz="8" w:space="0" w:color="000000"/>
-            </w:tcBorders>
-            <w:tcMar>
-              <w:top w:w="100" w:type="dxa"/>
-              <w:left w:w="100" w:type="dxa"/>
-              <w:bottom w:w="100" w:type="dxa"/>
-              <w:right w:w="100" w:type="dxa"/>
-            </w:tcMar>
-          </w:tcPr>
-          <w:p>
-            <w:pPr>
-              <w:spacing w:after="0" w:line="276" w:lineRule="auto"/>
-              <w:rPr>
-                <w:rFonts w:ascii="Arial" w:eastAsia="Arial" w:hAnsi="Arial" w:cs="Arial"/>
-                <w:b/>
-                <w:bCs/>
-                <w:kern w:val="0"/>
-                <w:lang w:val="en-GB" w:eastAsia="ja-JP"/>
-                <w14:ligatures w14:val="none"/>
-              </w:rPr>
-            </w:pPr>
-            <w:r>
-              <w:rPr>
-                <w:rFonts w:ascii="Arial" w:eastAsia="Arial" w:hAnsi="Arial" w:cs="Arial"/>
-                <w:b/>
-                <w:bCs/>
-                <w:kern w:val="0"/>
-                <w:lang w:val="en-GB" w:eastAsia="ja-JP"/>
-                <w14:ligatures w14:val="none"/>
-              </w:rPr>
-              <w:t>Deliverable Title</w:t>
-            </w:r>
-          </w:p>
-          <w:p>
-            <w:pPr>
-              <w:spacing w:after="0" w:line="276" w:lineRule="auto"/>
-              <w:rPr>
-                <w:rFonts w:ascii="Arial" w:eastAsia="Arial" w:hAnsi="Arial" w:cs="Arial"/>
-                <w:kern w:val="0"/>
-                <w:lang w:val="en-GB" w:eastAsia="ja-JP"/>
-                <w14:ligatures w14:val="none"/>
-              </w:rPr>
-            </w:pPr>
-            <w:r>
-              <w:rPr>
-                <w:rFonts w:ascii="Arial" w:eastAsia="Arial" w:hAnsi="Arial" w:cs="Arial"/>
-                <w:kern w:val="0"/>
-                <w:lang w:val="en-GB" w:eastAsia="ja-JP"/>
-                <w14:ligatures w14:val="none"/>
-              </w:rPr>
-              <w:t>This deliverable is about...</w:t>
-            </w:r>
-          </w:p>
-        </w:tc>
-        <w:tc>
-          <w:tcPr>
-            <w:tcW w:w="2050" w:type="dxa"/>
-            <w:tcBorders>
-              <w:top w:val="single" w:sz="8" w:space="0" w:color="000000"/>
-              <w:left w:val="single" w:sz="8" w:space="0" w:color="000000"/>
-              <w:bottom w:val="single" w:sz="8" w:space="0" w:color="000000"/>
-              <w:right w:val="single" w:sz="8" w:space="0" w:color="000000"/>
-            </w:tcBorders>
-            <w:tcMar>
-              <w:top w:w="100" w:type="dxa"/>
-              <w:left w:w="100" w:type="dxa"/>
-              <w:bottom w:w="100" w:type="dxa"/>
-              <w:right w:w="100" w:type="dxa"/>
-            </w:tcMar>
-          </w:tcPr>
-          <w:p>
-            <w:pPr>
-              <w:spacing w:after="0" w:line="276" w:lineRule="auto"/>
-              <w:rPr>
-                <w:rFonts w:ascii="Arial" w:eastAsia="Arial" w:hAnsi="Arial" w:cs="Arial"/>
-                <w:kern w:val="0"/>
-                <w:lang w:val="en-GB" w:eastAsia="ja-JP"/>
-                <w14:ligatures w14:val="none"/>
-              </w:rPr>
-            </w:pPr>
-          </w:p>
-        </w:tc>
-        <w:tc>
-          <w:tcPr>
-            <w:tcW w:w="1645" w:type="dxa"/>
-            <w:tcBorders>
-              <w:top w:val="single" w:sz="8" w:space="0" w:color="000000"/>
-              <w:left w:val="single" w:sz="8" w:space="0" w:color="000000"/>
-              <w:bottom w:val="single" w:sz="8" w:space="0" w:color="000000"/>
-              <w:right w:val="single" w:sz="8" w:space="0" w:color="000000"/>
-            </w:tcBorders>
-            <w:tcMar>
-              <w:top w:w="100" w:type="dxa"/>
-              <w:left w:w="100" w:type="dxa"/>
-              <w:bottom w:w="100" w:type="dxa"/>
-              <w:right w:w="100" w:type="dxa"/>
-            </w:tcMar>
-          </w:tcPr>
-          <w:p>
-            <w:pPr>
-              <w:spacing w:after="0" w:line="276" w:lineRule="auto"/>
-              <w:rPr>
-                <w:rFonts w:ascii="Arial" w:eastAsia="Arial" w:hAnsi="Arial" w:cs="Arial"/>
-                <w:kern w:val="0"/>
-                <w:lang w:val="en-GB" w:eastAsia="ja-JP"/>
-                <w14:ligatures w14:val="none"/>
-              </w:rPr>
-            </w:pPr>
-          </w:p>
-        </w:tc>
-        <w:tc>
-          <w:tcPr>
-            <w:tcW w:w="1698" w:type="dxa"/>
-            <w:tcBorders>
-              <w:top w:val="single" w:sz="8" w:space="0" w:color="000000"/>
-              <w:left w:val="single" w:sz="8" w:space="0" w:color="000000"/>
-              <w:bottom w:val="single" w:sz="8" w:space="0" w:color="000000"/>
-              <w:right w:val="single" w:sz="8" w:space="0" w:color="000000"/>
-            </w:tcBorders>
-            <w:tcMar>
-              <w:top w:w="100" w:type="dxa"/>
-              <w:left w:w="100" w:type="dxa"/>
-              <w:bottom w:w="100" w:type="dxa"/>
-              <w:right w:w="100" w:type="dxa"/>
-            </w:tcMar>
-          </w:tcPr>
-          <w:p>
-            <w:pPr>
-              <w:spacing w:after="0" w:line="276" w:lineRule="auto"/>
-              <w:rPr>
-                <w:rFonts w:ascii="Arial" w:eastAsia="Arial" w:hAnsi="Arial" w:cs="Arial"/>
-                <w:kern w:val="0"/>
-                <w:lang w:val="en-GB" w:eastAsia="ja-JP"/>
-                <w14:ligatures w14:val="none"/>
-              </w:rPr>
-            </w:pPr>
-          </w:p>
-        </w:tc>
-      </w:tr>
-      <w:tr>
-        <w:trPr>
-          <w:trHeight w:val="300"/>
-        </w:trPr>
-        <w:tc>
-          <w:tcPr>
-            <w:tcW w:w="405" w:type="dxa"/>
-            <w:tcBorders>
-              <w:top w:val="single" w:sz="8" w:space="0" w:color="000000"/>
-              <w:left w:val="single" w:sz="8" w:space="0" w:color="000000"/>
-              <w:bottom w:val="single" w:sz="8" w:space="0" w:color="000000"/>
-              <w:right w:val="single" w:sz="8" w:space="0" w:color="000000"/>
-            </w:tcBorders>
-            <w:tcMar>
-              <w:top w:w="100" w:type="dxa"/>
-              <w:left w:w="100" w:type="dxa"/>
-              <w:bottom w:w="100" w:type="dxa"/>
-              <w:right w:w="100" w:type="dxa"/>
-            </w:tcMar>
-          </w:tcPr>
-          <w:p>
-            <w:pPr>
-              <w:spacing w:after="0" w:line="276" w:lineRule="auto"/>
-              <w:rPr>
-                <w:rFonts w:ascii="Arial" w:eastAsia="Arial" w:hAnsi="Arial" w:cs="Arial"/>
-                <w:b/>
-                <w:bCs/>
-                <w:i/>
-                <w:iCs/>
-                <w:color w:val="000000"/>
-                <w:kern w:val="0"/>
-                <w:lang w:val="en-GB" w:eastAsia="ja-JP"/>
-                <w14:ligatures w14:val="none"/>
-              </w:rPr>
-            </w:pPr>
-            <w:r>
-              <w:rPr>
-                <w:rFonts w:ascii="Arial" w:eastAsia="Arial" w:hAnsi="Arial" w:cs="Arial"/>
-                <w:b/>
-                <w:bCs/>
-                <w:i/>
-                <w:iCs/>
-                <w:color w:val="000000"/>
-                <w:kern w:val="0"/>
-                <w:lang w:val="en-GB" w:eastAsia="ja-JP"/>
-                <w14:ligatures w14:val="none"/>
-              </w:rPr>
-              <w:t>5</w:t>
-            </w:r>
-          </w:p>
-        </w:tc>
-        <w:tc>
-          <w:tcPr>
-            <w:tcW w:w="3640" w:type="dxa"/>
-            <w:tcBorders>
-              <w:top w:val="single" w:sz="8" w:space="0" w:color="000000"/>
-              <w:left w:val="single" w:sz="8" w:space="0" w:color="000000"/>
-              <w:bottom w:val="single" w:sz="8" w:space="0" w:color="000000"/>
-              <w:right w:val="single" w:sz="8" w:space="0" w:color="000000"/>
-            </w:tcBorders>
-            <w:tcMar>
-              <w:top w:w="100" w:type="dxa"/>
-              <w:left w:w="100" w:type="dxa"/>
-              <w:bottom w:w="100" w:type="dxa"/>
-              <w:right w:w="100" w:type="dxa"/>
-            </w:tcMar>
-          </w:tcPr>
-          <w:p>
-            <w:pPr>
-              <w:spacing w:after="0" w:line="276" w:lineRule="auto"/>
-              <w:rPr>
-                <w:rFonts w:ascii="Arial" w:eastAsia="Arial" w:hAnsi="Arial" w:cs="Arial"/>
-                <w:b/>
-                <w:bCs/>
-                <w:kern w:val="0"/>
-                <w:lang w:val="en-GB" w:eastAsia="ja-JP"/>
-                <w14:ligatures w14:val="none"/>
-              </w:rPr>
-            </w:pPr>
-            <w:r>
-              <w:rPr>
-                <w:rFonts w:ascii="Arial" w:eastAsia="Arial" w:hAnsi="Arial" w:cs="Arial"/>
-                <w:b/>
-                <w:bCs/>
-                <w:kern w:val="0"/>
-                <w:lang w:val="en-GB" w:eastAsia="ja-JP"/>
-                <w14:ligatures w14:val="none"/>
-              </w:rPr>
-              <w:t>Deliverable Title</w:t>
-            </w:r>
-          </w:p>
-          <w:p>
-            <w:pPr>
-              <w:spacing w:after="0" w:line="276" w:lineRule="auto"/>
-              <w:rPr>
-                <w:rFonts w:ascii="Arial" w:eastAsia="Arial" w:hAnsi="Arial" w:cs="Arial"/>
-                <w:kern w:val="0"/>
-                <w:lang w:val="en-GB" w:eastAsia="ja-JP"/>
-                <w14:ligatures w14:val="none"/>
-              </w:rPr>
-            </w:pPr>
-            <w:r>
-              <w:rPr>
-                <w:rFonts w:ascii="Arial" w:eastAsia="Arial" w:hAnsi="Arial" w:cs="Arial"/>
-                <w:kern w:val="0"/>
-                <w:lang w:val="en-GB" w:eastAsia="ja-JP"/>
-                <w14:ligatures w14:val="none"/>
-              </w:rPr>
-              <w:t>This deliverable is about...</w:t>
-            </w:r>
-          </w:p>
-        </w:tc>
-        <w:tc>
-          <w:tcPr>
-            <w:tcW w:w="2050" w:type="dxa"/>
-            <w:tcBorders>
-              <w:top w:val="single" w:sz="8" w:space="0" w:color="000000"/>
-              <w:left w:val="single" w:sz="8" w:space="0" w:color="000000"/>
-              <w:bottom w:val="single" w:sz="8" w:space="0" w:color="000000"/>
-              <w:right w:val="single" w:sz="8" w:space="0" w:color="000000"/>
-            </w:tcBorders>
-            <w:tcMar>
-              <w:top w:w="100" w:type="dxa"/>
-              <w:left w:w="100" w:type="dxa"/>
-              <w:bottom w:w="100" w:type="dxa"/>
-              <w:right w:w="100" w:type="dxa"/>
-            </w:tcMar>
-          </w:tcPr>
-          <w:p>
-            <w:pPr>
-              <w:spacing w:after="0" w:line="276" w:lineRule="auto"/>
-              <w:rPr>
-                <w:rFonts w:ascii="Arial" w:eastAsia="Arial" w:hAnsi="Arial" w:cs="Arial"/>
-                <w:kern w:val="0"/>
-                <w:lang w:val="en-GB" w:eastAsia="ja-JP"/>
-                <w14:ligatures w14:val="none"/>
-              </w:rPr>
-            </w:pPr>
-          </w:p>
-        </w:tc>
-        <w:tc>
-          <w:tcPr>
-            <w:tcW w:w="1645" w:type="dxa"/>
-            <w:tcBorders>
-              <w:top w:val="single" w:sz="8" w:space="0" w:color="000000"/>
-              <w:left w:val="single" w:sz="8" w:space="0" w:color="000000"/>
-              <w:bottom w:val="single" w:sz="8" w:space="0" w:color="000000"/>
-              <w:right w:val="single" w:sz="8" w:space="0" w:color="000000"/>
-            </w:tcBorders>
-            <w:tcMar>
-              <w:top w:w="100" w:type="dxa"/>
-              <w:left w:w="100" w:type="dxa"/>
-              <w:bottom w:w="100" w:type="dxa"/>
-              <w:right w:w="100" w:type="dxa"/>
-            </w:tcMar>
-          </w:tcPr>
-          <w:p>
-            <w:pPr>
-              <w:spacing w:after="0" w:line="276" w:lineRule="auto"/>
-              <w:rPr>
-                <w:rFonts w:ascii="Arial" w:eastAsia="Arial" w:hAnsi="Arial" w:cs="Arial"/>
-                <w:kern w:val="0"/>
-                <w:lang w:val="en-GB" w:eastAsia="ja-JP"/>
-                <w14:ligatures w14:val="none"/>
-              </w:rPr>
-            </w:pPr>
-          </w:p>
-        </w:tc>
-        <w:tc>
-          <w:tcPr>
-            <w:tcW w:w="1698" w:type="dxa"/>
-            <w:tcBorders>
-              <w:top w:val="single" w:sz="8" w:space="0" w:color="000000"/>
-              <w:left w:val="single" w:sz="8" w:space="0" w:color="000000"/>
-              <w:bottom w:val="single" w:sz="8" w:space="0" w:color="000000"/>
-              <w:right w:val="single" w:sz="8" w:space="0" w:color="000000"/>
-            </w:tcBorders>
-            <w:tcMar>
-              <w:top w:w="100" w:type="dxa"/>
-              <w:left w:w="100" w:type="dxa"/>
-              <w:bottom w:w="100" w:type="dxa"/>
-              <w:right w:w="100" w:type="dxa"/>
-            </w:tcMar>
-          </w:tcPr>
-          <w:p>
-            <w:pPr>
-              <w:spacing w:after="0" w:line="276" w:lineRule="auto"/>
-              <w:rPr>
-                <w:rFonts w:ascii="Arial" w:eastAsia="Arial" w:hAnsi="Arial" w:cs="Arial"/>
-                <w:kern w:val="0"/>
-                <w:lang w:val="en-GB" w:eastAsia="ja-JP"/>
-                <w14:ligatures w14:val="none"/>
-              </w:rPr>
-            </w:pPr>
-          </w:p>
-        </w:tc>
-      </w:tr>
     </w:tbl>
     <w:p>
       <w:pPr>
@@ -8198,7 +6526,7 @@
           <w:rFonts w:ascii="Arial" w:eastAsia="Arial" w:hAnsi="Arial" w:cs="Arial"/>
           <w:i/>
           <w:kern w:val="0"/>
-          <w:lang w:val="en-GB" w:eastAsia="ja-JP"/>
+          <w:lang w:val="en-US" w:eastAsia="ja-JP"/>
           <w14:ligatures w14:val="none"/>
         </w:rPr>
       </w:pPr>
@@ -8256,6 +6584,7 @@
           <w:lang w:val="en-GB" w:eastAsia="ja-JP"/>
           <w14:ligatures w14:val="none"/>
         </w:rPr>
+        <w:lastRenderedPageBreak/>
         <w:t>Part 5: Additional Information</w:t>
       </w:r>
     </w:p>
@@ -8333,7 +6662,6 @@
                 <w:lang w:val="en-GB" w:eastAsia="ja-JP"/>
                 <w14:ligatures w14:val="none"/>
               </w:rPr>
-              <w:lastRenderedPageBreak/>
               <w:t>Have you previously collaborated with DataPLANT?</w:t>
             </w:r>
           </w:p>
@@ -9759,12 +8087,18 @@
         </w:rPr>
       </w:pPr>
     </w:p>
-    <w:p/>
+    <w:p>
+      <w:pPr>
+        <w:rPr>
+          <w:lang w:val="en-US"/>
+        </w:rPr>
+      </w:pPr>
+    </w:p>
     <w:sectPr>
-      <w:headerReference w:type="default" r:id="rId9"/>
-      <w:footerReference w:type="default" r:id="rId10"/>
-      <w:headerReference w:type="first" r:id="rId11"/>
-      <w:footerReference w:type="first" r:id="rId12"/>
+      <w:headerReference w:type="default" r:id="rId11"/>
+      <w:footerReference w:type="default" r:id="rId12"/>
+      <w:headerReference w:type="first" r:id="rId13"/>
+      <w:footerReference w:type="first" r:id="rId14"/>
       <w:pgSz w:w="11906" w:h="16838"/>
       <w:pgMar w:top="720" w:right="1080" w:bottom="720" w:left="1440" w:header="720" w:footer="720" w:gutter="0"/>
       <w:pgNumType w:start="1"/>
@@ -9773,6 +8107,31 @@
     </w:sectPr>
   </w:body>
 </w:document>
+</file>
+
+<file path=word/endnotes.xml><?xml version="1.0" encoding="utf-8"?>
+<w:endnotes xmlns:wpc="http://schemas.microsoft.com/office/word/2010/wordprocessingCanvas" xmlns:cx="http://schemas.microsoft.com/office/drawing/2014/chartex" xmlns:cx1="http://schemas.microsoft.com/office/drawing/2015/9/8/chartex" xmlns:cx2="http://schemas.microsoft.com/office/drawing/2015/10/21/chartex" xmlns:cx3="http://schemas.microsoft.com/office/drawing/2016/5/9/chartex" xmlns:cx4="http://schemas.microsoft.com/office/drawing/2016/5/10/chartex" xmlns:cx5="http://schemas.microsoft.com/office/drawing/2016/5/11/chartex" xmlns:cx6="http://schemas.microsoft.com/office/drawing/2016/5/12/chartex" xmlns:cx7="http://schemas.microsoft.com/office/drawing/2016/5/13/chartex" xmlns:cx8="http://schemas.microsoft.com/office/drawing/2016/5/14/chartex" xmlns:mc="http://schemas.openxmlformats.org/markup-compatibility/2006" xmlns:aink="http://schemas.microsoft.com/office/drawing/2016/ink" xmlns:am3d="http://schemas.microsoft.com/office/drawing/2017/model3d" xmlns:o="urn:schemas-microsoft-com:office:office" xmlns:oel="http://schemas.microsoft.com/office/2019/extlst" xmlns:r="http://schemas.openxmlformats.org/officeDocument/2006/relationships" xmlns:m="http://schemas.openxmlformats.org/officeDocument/2006/math" xmlns:v="urn:schemas-microsoft-com:vml" xmlns:wp14="http://schemas.microsoft.com/office/word/2010/wordprocessingDrawing" xmlns:wp="http://schemas.openxmlformats.org/drawingml/2006/wordprocessingDrawing" xmlns:w10="urn:schemas-microsoft-com:office:word" xmlns:w="http://schemas.openxmlformats.org/wordprocessingml/2006/main" xmlns:w14="http://schemas.microsoft.com/office/word/2010/wordml" xmlns:w15="http://schemas.microsoft.com/office/word/2012/wordml" xmlns:w16cex="http://schemas.microsoft.com/office/word/2018/wordml/cex" xmlns:w16cid="http://schemas.microsoft.com/office/word/2016/wordml/cid" xmlns:w16="http://schemas.microsoft.com/office/word/2018/wordml" xmlns:w16du="http://schemas.microsoft.com/office/word/2023/wordml/word16du" xmlns:w16sdtdh="http://schemas.microsoft.com/office/word/2020/wordml/sdtdatahash" xmlns:w16sdtfl="http://schemas.microsoft.com/office/word/2024/wordml/sdtformatlock" xmlns:w16se="http://schemas.microsoft.com/office/word/2015/wordml/symex" xmlns:wpg="http://schemas.microsoft.com/office/word/2010/wordprocessingGroup" xmlns:wpi="http://schemas.microsoft.com/office/word/2010/wordprocessingInk" xmlns:wne="http://schemas.microsoft.com/office/word/2006/wordml" xmlns:wps="http://schemas.microsoft.com/office/word/2010/wordprocessingShape" mc:Ignorable="w14 w15 w16se w16cid w16 w16cex w16sdtdh w16sdtfl w16du wp14">
+  <w:endnote w:type="separator" w:id="-1">
+    <w:p>
+      <w:pPr>
+        <w:spacing w:after="0" w:line="240" w:lineRule="auto"/>
+      </w:pPr>
+      <w:r>
+        <w:separator/>
+      </w:r>
+    </w:p>
+  </w:endnote>
+  <w:endnote w:type="continuationSeparator" w:id="0">
+    <w:p>
+      <w:pPr>
+        <w:spacing w:after="0" w:line="240" w:lineRule="auto"/>
+      </w:pPr>
+      <w:r>
+        <w:continuationSeparator/>
+      </w:r>
+    </w:p>
+  </w:endnote>
+</w:endnotes>
 </file>
 
 <file path=word/footer1.xml><?xml version="1.0" encoding="utf-8"?>
@@ -9807,6 +8166,31 @@
 <w:ftr xmlns:wpc="http://schemas.microsoft.com/office/word/2010/wordprocessingCanvas" xmlns:cx="http://schemas.microsoft.com/office/drawing/2014/chartex" xmlns:cx1="http://schemas.microsoft.com/office/drawing/2015/9/8/chartex" xmlns:cx2="http://schemas.microsoft.com/office/drawing/2015/10/21/chartex" xmlns:cx3="http://schemas.microsoft.com/office/drawing/2016/5/9/chartex" xmlns:cx4="http://schemas.microsoft.com/office/drawing/2016/5/10/chartex" xmlns:cx5="http://schemas.microsoft.com/office/drawing/2016/5/11/chartex" xmlns:cx6="http://schemas.microsoft.com/office/drawing/2016/5/12/chartex" xmlns:cx7="http://schemas.microsoft.com/office/drawing/2016/5/13/chartex" xmlns:cx8="http://schemas.microsoft.com/office/drawing/2016/5/14/chartex" xmlns:mc="http://schemas.openxmlformats.org/markup-compatibility/2006" xmlns:aink="http://schemas.microsoft.com/office/drawing/2016/ink" xmlns:am3d="http://schemas.microsoft.com/office/drawing/2017/model3d" xmlns:o="urn:schemas-microsoft-com:office:office" xmlns:oel="http://schemas.microsoft.com/office/2019/extlst" xmlns:r="http://schemas.openxmlformats.org/officeDocument/2006/relationships" xmlns:m="http://schemas.openxmlformats.org/officeDocument/2006/math" xmlns:v="urn:schemas-microsoft-com:vml" xmlns:wp14="http://schemas.microsoft.com/office/word/2010/wordprocessingDrawing" xmlns:wp="http://schemas.openxmlformats.org/drawingml/2006/wordprocessingDrawing" xmlns:w10="urn:schemas-microsoft-com:office:word" xmlns:w="http://schemas.openxmlformats.org/wordprocessingml/2006/main" xmlns:w14="http://schemas.microsoft.com/office/word/2010/wordml" xmlns:w15="http://schemas.microsoft.com/office/word/2012/wordml" xmlns:w16cex="http://schemas.microsoft.com/office/word/2018/wordml/cex" xmlns:w16cid="http://schemas.microsoft.com/office/word/2016/wordml/cid" xmlns:w16="http://schemas.microsoft.com/office/word/2018/wordml" xmlns:w16du="http://schemas.microsoft.com/office/word/2023/wordml/word16du" xmlns:w16sdtdh="http://schemas.microsoft.com/office/word/2020/wordml/sdtdatahash" xmlns:w16sdtfl="http://schemas.microsoft.com/office/word/2024/wordml/sdtformatlock" xmlns:w16se="http://schemas.microsoft.com/office/word/2015/wordml/symex" xmlns:wpg="http://schemas.microsoft.com/office/word/2010/wordprocessingGroup" xmlns:wpi="http://schemas.microsoft.com/office/word/2010/wordprocessingInk" xmlns:wne="http://schemas.microsoft.com/office/word/2006/wordml" xmlns:wps="http://schemas.microsoft.com/office/word/2010/wordprocessingShape" mc:Ignorable="w14 w15 w16se w16cid w16 w16cex w16sdtdh w16sdtfl w16du wp14">
   <w:p/>
 </w:ftr>
+</file>
+
+<file path=word/footnotes.xml><?xml version="1.0" encoding="utf-8"?>
+<w:footnotes xmlns:wpc="http://schemas.microsoft.com/office/word/2010/wordprocessingCanvas" xmlns:cx="http://schemas.microsoft.com/office/drawing/2014/chartex" xmlns:cx1="http://schemas.microsoft.com/office/drawing/2015/9/8/chartex" xmlns:cx2="http://schemas.microsoft.com/office/drawing/2015/10/21/chartex" xmlns:cx3="http://schemas.microsoft.com/office/drawing/2016/5/9/chartex" xmlns:cx4="http://schemas.microsoft.com/office/drawing/2016/5/10/chartex" xmlns:cx5="http://schemas.microsoft.com/office/drawing/2016/5/11/chartex" xmlns:cx6="http://schemas.microsoft.com/office/drawing/2016/5/12/chartex" xmlns:cx7="http://schemas.microsoft.com/office/drawing/2016/5/13/chartex" xmlns:cx8="http://schemas.microsoft.com/office/drawing/2016/5/14/chartex" xmlns:mc="http://schemas.openxmlformats.org/markup-compatibility/2006" xmlns:aink="http://schemas.microsoft.com/office/drawing/2016/ink" xmlns:am3d="http://schemas.microsoft.com/office/drawing/2017/model3d" xmlns:o="urn:schemas-microsoft-com:office:office" xmlns:oel="http://schemas.microsoft.com/office/2019/extlst" xmlns:r="http://schemas.openxmlformats.org/officeDocument/2006/relationships" xmlns:m="http://schemas.openxmlformats.org/officeDocument/2006/math" xmlns:v="urn:schemas-microsoft-com:vml" xmlns:wp14="http://schemas.microsoft.com/office/word/2010/wordprocessingDrawing" xmlns:wp="http://schemas.openxmlformats.org/drawingml/2006/wordprocessingDrawing" xmlns:w10="urn:schemas-microsoft-com:office:word" xmlns:w="http://schemas.openxmlformats.org/wordprocessingml/2006/main" xmlns:w14="http://schemas.microsoft.com/office/word/2010/wordml" xmlns:w15="http://schemas.microsoft.com/office/word/2012/wordml" xmlns:w16cex="http://schemas.microsoft.com/office/word/2018/wordml/cex" xmlns:w16cid="http://schemas.microsoft.com/office/word/2016/wordml/cid" xmlns:w16="http://schemas.microsoft.com/office/word/2018/wordml" xmlns:w16du="http://schemas.microsoft.com/office/word/2023/wordml/word16du" xmlns:w16sdtdh="http://schemas.microsoft.com/office/word/2020/wordml/sdtdatahash" xmlns:w16sdtfl="http://schemas.microsoft.com/office/word/2024/wordml/sdtformatlock" xmlns:w16se="http://schemas.microsoft.com/office/word/2015/wordml/symex" xmlns:wpg="http://schemas.microsoft.com/office/word/2010/wordprocessingGroup" xmlns:wpi="http://schemas.microsoft.com/office/word/2010/wordprocessingInk" xmlns:wne="http://schemas.microsoft.com/office/word/2006/wordml" xmlns:wps="http://schemas.microsoft.com/office/word/2010/wordprocessingShape" mc:Ignorable="w14 w15 w16se w16cid w16 w16cex w16sdtdh w16sdtfl w16du wp14">
+  <w:footnote w:type="separator" w:id="-1">
+    <w:p>
+      <w:pPr>
+        <w:spacing w:after="0" w:line="240" w:lineRule="auto"/>
+      </w:pPr>
+      <w:r>
+        <w:separator/>
+      </w:r>
+    </w:p>
+  </w:footnote>
+  <w:footnote w:type="continuationSeparator" w:id="0">
+    <w:p>
+      <w:pPr>
+        <w:spacing w:after="0" w:line="240" w:lineRule="auto"/>
+      </w:pPr>
+      <w:r>
+        <w:continuationSeparator/>
+      </w:r>
+    </w:p>
+  </w:footnote>
+</w:footnotes>
 </file>
 
 <file path=word/header1.xml><?xml version="1.0" encoding="utf-8"?>
@@ -11277,6 +9661,26 @@
 </file>
 
 <file path=customXml/item1.xml><?xml version="1.0" encoding="utf-8"?>
+<?mso-contentType ?>
+<FormTemplates xmlns="http://schemas.microsoft.com/sharepoint/v3/contenttype/forms">
+  <Display>DocumentLibraryForm</Display>
+  <Edit>DocumentLibraryForm</Edit>
+  <New>DocumentLibraryForm</New>
+</FormTemplates>
+</file>
+
+<file path=customXml/item2.xml><?xml version="1.0" encoding="utf-8"?>
+<p:properties xmlns:p="http://schemas.microsoft.com/office/2006/metadata/properties" xmlns:xsi="http://www.w3.org/2001/XMLSchema-instance" xmlns:pc="http://schemas.microsoft.com/office/infopath/2007/PartnerControls">
+  <documentManagement>
+    <lcf76f155ced4ddcb4097134ff3c332f xmlns="4e3945cb-8279-4f8c-9891-3fbd00782851">
+      <Terms xmlns="http://schemas.microsoft.com/office/infopath/2007/PartnerControls"/>
+    </lcf76f155ced4ddcb4097134ff3c332f>
+    <TaxCatchAll xmlns="e8188cab-639c-4efb-98ed-8f1510484245" xsi:nil="true"/>
+  </documentManagement>
+</p:properties>
+</file>
+
+<file path=customXml/item3.xml><?xml version="1.0" encoding="utf-8"?>
 <ct:contentTypeSchema xmlns:ct="http://schemas.microsoft.com/office/2006/metadata/contentType" xmlns:ma="http://schemas.microsoft.com/office/2006/metadata/properties/metaAttributes" ct:_="" ma:_="" ma:contentTypeName="Dokument" ma:contentTypeID="0x010100BCADCDE5837AFF49B793CF4F6BBBB698" ma:contentTypeVersion="10" ma:contentTypeDescription="Ein neues Dokument erstellen." ma:contentTypeScope="" ma:versionID="10fad3ace1104b1ab076492b14a2fa26">
   <xsd:schema xmlns:xsd="http://www.w3.org/2001/XMLSchema" xmlns:xs="http://www.w3.org/2001/XMLSchema" xmlns:p="http://schemas.microsoft.com/office/2006/metadata/properties" xmlns:ns2="4e3945cb-8279-4f8c-9891-3fbd00782851" xmlns:ns3="e8188cab-639c-4efb-98ed-8f1510484245" targetNamespace="http://schemas.microsoft.com/office/2006/metadata/properties" ma:root="true" ma:fieldsID="9e692f4487a330b910cc5f6aaa9f05e2" ns2:_="" ns3:_="">
     <xsd:import namespace="4e3945cb-8279-4f8c-9891-3fbd00782851"/>
@@ -11465,27 +9869,26 @@
 </ct:contentTypeSchema>
 </file>
 
-<file path=customXml/item2.xml><?xml version="1.0" encoding="utf-8"?>
-<p:properties xmlns:p="http://schemas.microsoft.com/office/2006/metadata/properties" xmlns:xsi="http://www.w3.org/2001/XMLSchema-instance" xmlns:pc="http://schemas.microsoft.com/office/infopath/2007/PartnerControls">
-  <documentManagement>
-    <lcf76f155ced4ddcb4097134ff3c332f xmlns="4e3945cb-8279-4f8c-9891-3fbd00782851">
-      <Terms xmlns="http://schemas.microsoft.com/office/infopath/2007/PartnerControls"/>
-    </lcf76f155ced4ddcb4097134ff3c332f>
-    <TaxCatchAll xmlns="e8188cab-639c-4efb-98ed-8f1510484245" xsi:nil="true"/>
-  </documentManagement>
-</p:properties>
+<file path=customXml/itemProps1.xml><?xml version="1.0" encoding="utf-8"?>
+<ds:datastoreItem xmlns:ds="http://schemas.openxmlformats.org/officeDocument/2006/customXml" ds:itemID="{FA8DB0F5-E714-4D8C-9D23-0250A24AA514}">
+  <ds:schemaRefs>
+    <ds:schemaRef ds:uri="http://schemas.microsoft.com/sharepoint/v3/contenttype/forms"/>
+  </ds:schemaRefs>
+</ds:datastoreItem>
 </file>
 
-<file path=customXml/item3.xml><?xml version="1.0" encoding="utf-8"?>
-<?mso-contentType ?>
-<FormTemplates xmlns="http://schemas.microsoft.com/sharepoint/v3/contenttype/forms">
-  <Display>DocumentLibraryForm</Display>
-  <Edit>DocumentLibraryForm</Edit>
-  <New>DocumentLibraryForm</New>
-</FormTemplates>
+<file path=customXml/itemProps2.xml><?xml version="1.0" encoding="utf-8"?>
+<ds:datastoreItem xmlns:ds="http://schemas.openxmlformats.org/officeDocument/2006/customXml" ds:itemID="{696115CA-4AFD-41ED-BD24-AFAA382533C5}">
+  <ds:schemaRefs>
+    <ds:schemaRef ds:uri="http://schemas.microsoft.com/office/2006/metadata/properties"/>
+    <ds:schemaRef ds:uri="http://schemas.microsoft.com/office/infopath/2007/PartnerControls"/>
+    <ds:schemaRef ds:uri="4e3945cb-8279-4f8c-9891-3fbd00782851"/>
+    <ds:schemaRef ds:uri="e8188cab-639c-4efb-98ed-8f1510484245"/>
+  </ds:schemaRefs>
+</ds:datastoreItem>
 </file>
 
-<file path=customXml/itemProps1.xml><?xml version="1.0" encoding="utf-8"?>
+<file path=customXml/itemProps3.xml><?xml version="1.0" encoding="utf-8"?>
 <ds:datastoreItem xmlns:ds="http://schemas.openxmlformats.org/officeDocument/2006/customXml" ds:itemID="{FD51532B-C4C7-41D3-AFE2-FD391B3CF530}">
   <ds:schemaRefs>
     <ds:schemaRef ds:uri="http://schemas.microsoft.com/office/2006/metadata/contentType"/>
@@ -11502,23 +9905,4 @@
     <ds:schemaRef ds:uri="http://schemas.microsoft.com/internal/obd"/>
   </ds:schemaRefs>
 </ds:datastoreItem>
-</file>
-
-<file path=customXml/itemProps2.xml><?xml version="1.0" encoding="utf-8"?>
-<ds:datastoreItem xmlns:ds="http://schemas.openxmlformats.org/officeDocument/2006/customXml" ds:itemID="{696115CA-4AFD-41ED-BD24-AFAA382533C5}">
-  <ds:schemaRefs>
-    <ds:schemaRef ds:uri="http://schemas.microsoft.com/office/2006/metadata/properties"/>
-    <ds:schemaRef ds:uri="http://schemas.microsoft.com/office/infopath/2007/PartnerControls"/>
-    <ds:schemaRef ds:uri="4e3945cb-8279-4f8c-9891-3fbd00782851"/>
-    <ds:schemaRef ds:uri="e8188cab-639c-4efb-98ed-8f1510484245"/>
-  </ds:schemaRefs>
-</ds:datastoreItem>
-</file>
-
-<file path=customXml/itemProps3.xml><?xml version="1.0" encoding="utf-8"?>
-<ds:datastoreItem xmlns:ds="http://schemas.openxmlformats.org/officeDocument/2006/customXml" ds:itemID="{FA8DB0F5-E714-4D8C-9D23-0250A24AA514}">
-  <ds:schemaRefs>
-    <ds:schemaRef ds:uri="http://schemas.microsoft.com/sharepoint/v3/contenttype/forms"/>
-  </ds:schemaRefs>
-</ds:datastoreItem>
 </file>
</xml_diff>